<commit_message>
looked at changes in ex by decade
</commit_message>
<xml_diff>
--- a/draft_paper.docx
+++ b/draft_paper.docx
@@ -162,7 +162,7 @@
       </w:r>
     </w:p>
     <w:bookmarkEnd w:id="20"/>
-    <w:bookmarkStart w:id="25" w:name="methods"/>
+    <w:bookmarkStart w:id="26" w:name="methods"/>
     <w:p>
       <w:pPr>
         <w:pStyle w:val="Heading1"/>
@@ -441,7 +441,7 @@
       </w:r>
     </w:p>
     <w:bookmarkEnd w:id="23"/>
-    <w:bookmarkStart w:id="24" w:name="analysis"/>
+    <w:bookmarkStart w:id="25" w:name="analysis"/>
     <w:p>
       <w:pPr>
         <w:pStyle w:val="Heading2"/>
@@ -492,492 +492,69 @@
         <w:t xml:space="preserve">), from 1980 to the last available year for each country.</w:t>
       </w:r>
     </w:p>
-    <w:p>
-      <w:pPr>
-        <w:pStyle w:val="SourceCode"/>
-      </w:pPr>
-      <w:r>
-        <w:rPr>
-          <w:rStyle w:val="NormalTok"/>
-        </w:rPr>
-        <w:t xml:space="preserve">countries_of_interest </w:t>
-      </w:r>
-      <w:r>
-        <w:rPr>
-          <w:rStyle w:val="OtherTok"/>
-        </w:rPr>
-        <w:t xml:space="preserve">&lt;-</w:t>
-      </w:r>
-      <w:r>
-        <w:rPr>
-          <w:rStyle w:val="NormalTok"/>
-        </w:rPr>
+    <w:bookmarkStart w:id="24" w:name="synthetic-germany"/>
+    <w:p>
+      <w:pPr>
+        <w:pStyle w:val="Heading3"/>
+      </w:pPr>
+      <w:r>
+        <w:t xml:space="preserve">Synthetic Germany</w:t>
+      </w:r>
+    </w:p>
+    <w:p>
+      <w:pPr>
+        <w:numPr>
+          <w:ilvl w:val="0"/>
+          <w:numId w:val="1003"/>
+        </w:numPr>
+        <w:pStyle w:val="Compact"/>
+      </w:pPr>
+      <w:r>
+        <w:t xml:space="preserve">To maybe be moved to the appendix later</w:t>
+      </w:r>
+    </w:p>
+    <w:p>
+      <w:pPr>
+        <w:pStyle w:val="FirstParagraph"/>
+      </w:pPr>
+      <w:r>
+        <w:t xml:space="preserve">To allow UK national trends to be compared with a single German population, we attempted to produce a</w:t>
+      </w:r>
+      <w:r>
         <w:t xml:space="preserve"> </w:t>
       </w:r>
       <w:r>
-        <w:rPr>
-          <w:rStyle w:val="FunctionTok"/>
-        </w:rPr>
-        <w:t xml:space="preserve">c</w:t>
-      </w:r>
-      <w:r>
-        <w:rPr>
-          <w:rStyle w:val="NormalTok"/>
-        </w:rPr>
-        <w:t xml:space="preserve">(</w:t>
-      </w:r>
-      <w:r>
-        <w:br/>
-      </w:r>
-      <w:r>
-        <w:rPr>
-          <w:rStyle w:val="NormalTok"/>
-        </w:rPr>
-        <w:t xml:space="preserve">  </w:t>
-      </w:r>
-      <w:r>
-        <w:rPr>
-          <w:rStyle w:val="StringTok"/>
-        </w:rPr>
-        <w:t xml:space="preserve">"GBRTENW"</w:t>
-      </w:r>
-      <w:r>
-        <w:rPr>
-          <w:rStyle w:val="NormalTok"/>
-        </w:rPr>
-        <w:t xml:space="preserve">,</w:t>
-      </w:r>
-      <w:r>
-        <w:br/>
-      </w:r>
-      <w:r>
-        <w:rPr>
-          <w:rStyle w:val="NormalTok"/>
-        </w:rPr>
-        <w:t xml:space="preserve">  </w:t>
-      </w:r>
-      <w:r>
-        <w:rPr>
-          <w:rStyle w:val="StringTok"/>
-        </w:rPr>
-        <w:t xml:space="preserve">"GBR_SCO"</w:t>
-      </w:r>
-      <w:r>
-        <w:rPr>
-          <w:rStyle w:val="NormalTok"/>
-        </w:rPr>
-        <w:t xml:space="preserve">,</w:t>
-      </w:r>
-      <w:r>
-        <w:br/>
-      </w:r>
-      <w:r>
-        <w:rPr>
-          <w:rStyle w:val="NormalTok"/>
-        </w:rPr>
-        <w:t xml:space="preserve">  </w:t>
-      </w:r>
-      <w:r>
-        <w:rPr>
-          <w:rStyle w:val="StringTok"/>
-        </w:rPr>
-        <w:t xml:space="preserve">"GBR_UK"</w:t>
-      </w:r>
-      <w:r>
-        <w:rPr>
-          <w:rStyle w:val="NormalTok"/>
-        </w:rPr>
-        <w:t xml:space="preserve">,</w:t>
-      </w:r>
-      <w:r>
-        <w:br/>
-      </w:r>
-      <w:r>
-        <w:rPr>
-          <w:rStyle w:val="NormalTok"/>
-        </w:rPr>
-        <w:t xml:space="preserve">  </w:t>
-      </w:r>
-      <w:r>
-        <w:rPr>
-          <w:rStyle w:val="StringTok"/>
-        </w:rPr>
-        <w:t xml:space="preserve">"FRATNP"</w:t>
-      </w:r>
-      <w:r>
-        <w:rPr>
-          <w:rStyle w:val="NormalTok"/>
-        </w:rPr>
-        <w:t xml:space="preserve">,</w:t>
-      </w:r>
-      <w:r>
-        <w:br/>
-      </w:r>
-      <w:r>
-        <w:rPr>
-          <w:rStyle w:val="NormalTok"/>
-        </w:rPr>
-        <w:t xml:space="preserve">  </w:t>
-      </w:r>
-      <w:r>
-        <w:rPr>
-          <w:rStyle w:val="StringTok"/>
-        </w:rPr>
-        <w:t xml:space="preserve">"ESP"</w:t>
-      </w:r>
-      <w:r>
-        <w:rPr>
-          <w:rStyle w:val="NormalTok"/>
-        </w:rPr>
-        <w:t xml:space="preserve">,</w:t>
-      </w:r>
-      <w:r>
-        <w:br/>
-      </w:r>
-      <w:r>
-        <w:rPr>
-          <w:rStyle w:val="NormalTok"/>
-        </w:rPr>
-        <w:t xml:space="preserve">  </w:t>
-      </w:r>
-      <w:r>
-        <w:rPr>
-          <w:rStyle w:val="StringTok"/>
-        </w:rPr>
-        <w:t xml:space="preserve">"ITA"</w:t>
-      </w:r>
-      <w:r>
-        <w:rPr>
-          <w:rStyle w:val="NormalTok"/>
-        </w:rPr>
-        <w:t xml:space="preserve">,</w:t>
-      </w:r>
-      <w:r>
-        <w:br/>
-      </w:r>
-      <w:r>
-        <w:rPr>
-          <w:rStyle w:val="NormalTok"/>
-        </w:rPr>
-        <w:t xml:space="preserve">  </w:t>
-      </w:r>
-      <w:r>
-        <w:rPr>
-          <w:rStyle w:val="StringTok"/>
-        </w:rPr>
-        <w:t xml:space="preserve">"DEUTNP"</w:t>
-      </w:r>
-      <w:r>
-        <w:rPr>
-          <w:rStyle w:val="NormalTok"/>
-        </w:rPr>
-        <w:t xml:space="preserve">,</w:t>
-      </w:r>
-      <w:r>
-        <w:br/>
-      </w:r>
-      <w:r>
-        <w:rPr>
-          <w:rStyle w:val="NormalTok"/>
-        </w:rPr>
-        <w:t xml:space="preserve">  </w:t>
-      </w:r>
-      <w:r>
-        <w:rPr>
-          <w:rStyle w:val="StringTok"/>
-        </w:rPr>
-        <w:t xml:space="preserve">"DEUTE"</w:t>
-      </w:r>
-      <w:r>
-        <w:rPr>
-          <w:rStyle w:val="NormalTok"/>
-        </w:rPr>
-        <w:t xml:space="preserve">, </w:t>
-      </w:r>
-      <w:r>
-        <w:br/>
-      </w:r>
-      <w:r>
-        <w:rPr>
-          <w:rStyle w:val="NormalTok"/>
-        </w:rPr>
-        <w:t xml:space="preserve">  </w:t>
-      </w:r>
-      <w:r>
-        <w:rPr>
-          <w:rStyle w:val="StringTok"/>
-        </w:rPr>
-        <w:t xml:space="preserve">"DEUTW"</w:t>
-      </w:r>
-      <w:r>
-        <w:br/>
-      </w:r>
-      <w:r>
-        <w:rPr>
-          <w:rStyle w:val="NormalTok"/>
-        </w:rPr>
-        <w:t xml:space="preserve">)</w:t>
-      </w:r>
-      <w:r>
-        <w:br/>
-      </w:r>
-      <w:r>
-        <w:br/>
-      </w:r>
-      <w:r>
-        <w:rPr>
-          <w:rStyle w:val="NormalTok"/>
-        </w:rPr>
-        <w:t xml:space="preserve">hmd_ex_selected_countries </w:t>
-      </w:r>
-      <w:r>
-        <w:rPr>
-          <w:rStyle w:val="OtherTok"/>
-        </w:rPr>
-        <w:t xml:space="preserve">&lt;-</w:t>
-      </w:r>
-      <w:r>
-        <w:rPr>
-          <w:rStyle w:val="NormalTok"/>
-        </w:rPr>
+        <w:t xml:space="preserve">‘</w:t>
+      </w:r>
+      <w:r>
+        <w:t xml:space="preserve">Synthetic German</w:t>
+      </w:r>
+      <w:r>
+        <w:t xml:space="preserve">’</w:t>
+      </w:r>
+      <w:r>
         <w:t xml:space="preserve"> </w:t>
       </w:r>
       <w:r>
-        <w:br/>
-      </w:r>
-      <w:r>
-        <w:rPr>
-          <w:rStyle w:val="NormalTok"/>
-        </w:rPr>
-        <w:t xml:space="preserve">  hmd_lt </w:t>
-      </w:r>
-      <w:r>
-        <w:rPr>
-          <w:rStyle w:val="SpecialCharTok"/>
-        </w:rPr>
-        <w:t xml:space="preserve">%&gt;%</w:t>
-      </w:r>
-      <w:r>
-        <w:rPr>
-          <w:rStyle w:val="NormalTok"/>
-        </w:rPr>
+        <w:t xml:space="preserve">population with data for East and West Germany for years prior to reunification. We estimated that this</w:t>
+      </w:r>
+      <w:r>
         <w:t xml:space="preserve"> </w:t>
       </w:r>
       <w:r>
-        <w:br/>
-      </w:r>
-      <w:r>
-        <w:rPr>
-          <w:rStyle w:val="NormalTok"/>
-        </w:rPr>
-        <w:t xml:space="preserve">    </w:t>
-      </w:r>
-      <w:r>
-        <w:rPr>
-          <w:rStyle w:val="FunctionTok"/>
-        </w:rPr>
-        <w:t xml:space="preserve">filter</w:t>
-      </w:r>
-      <w:r>
-        <w:rPr>
-          <w:rStyle w:val="NormalTok"/>
-        </w:rPr>
-        <w:t xml:space="preserve">(code </w:t>
-      </w:r>
-      <w:r>
-        <w:rPr>
-          <w:rStyle w:val="SpecialCharTok"/>
-        </w:rPr>
-        <w:t xml:space="preserve">%in%</w:t>
-      </w:r>
-      <w:r>
-        <w:rPr>
-          <w:rStyle w:val="NormalTok"/>
-        </w:rPr>
-        <w:t xml:space="preserve"> countries_of_interest) </w:t>
-      </w:r>
-      <w:r>
-        <w:rPr>
-          <w:rStyle w:val="SpecialCharTok"/>
-        </w:rPr>
-        <w:t xml:space="preserve">%&gt;%</w:t>
-      </w:r>
-      <w:r>
-        <w:rPr>
-          <w:rStyle w:val="NormalTok"/>
-        </w:rPr>
+        <w:t xml:space="preserve">‘</w:t>
+      </w:r>
+      <w:r>
+        <w:t xml:space="preserve">Synthetic Germany</w:t>
+      </w:r>
+      <w:r>
+        <w:t xml:space="preserve">’</w:t>
+      </w:r>
+      <w:r>
         <w:t xml:space="preserve"> </w:t>
       </w:r>
       <w:r>
-        <w:br/>
-      </w:r>
-      <w:r>
-        <w:rPr>
-          <w:rStyle w:val="NormalTok"/>
-        </w:rPr>
-        <w:t xml:space="preserve">    </w:t>
-      </w:r>
-      <w:r>
-        <w:rPr>
-          <w:rStyle w:val="FunctionTok"/>
-        </w:rPr>
-        <w:t xml:space="preserve">filter</w:t>
-      </w:r>
-      <w:r>
-        <w:rPr>
-          <w:rStyle w:val="NormalTok"/>
-        </w:rPr>
-        <w:t xml:space="preserve">(Age </w:t>
-      </w:r>
-      <w:r>
-        <w:rPr>
-          <w:rStyle w:val="SpecialCharTok"/>
-        </w:rPr>
-        <w:t xml:space="preserve">%in%</w:t>
-      </w:r>
-      <w:r>
-        <w:rPr>
-          <w:rStyle w:val="NormalTok"/>
-        </w:rPr>
-        <w:t xml:space="preserve"> </w:t>
-      </w:r>
-      <w:r>
-        <w:rPr>
-          <w:rStyle w:val="FunctionTok"/>
-        </w:rPr>
-        <w:t xml:space="preserve">c</w:t>
-      </w:r>
-      <w:r>
-        <w:rPr>
-          <w:rStyle w:val="NormalTok"/>
-        </w:rPr>
-        <w:t xml:space="preserve">(</w:t>
-      </w:r>
-      <w:r>
-        <w:rPr>
-          <w:rStyle w:val="DecValTok"/>
-        </w:rPr>
-        <w:t xml:space="preserve">0</w:t>
-      </w:r>
-      <w:r>
-        <w:rPr>
-          <w:rStyle w:val="NormalTok"/>
-        </w:rPr>
-        <w:t xml:space="preserve">, </w:t>
-      </w:r>
-      <w:r>
-        <w:rPr>
-          <w:rStyle w:val="DecValTok"/>
-        </w:rPr>
-        <w:t xml:space="preserve">65</w:t>
-      </w:r>
-      <w:r>
-        <w:rPr>
-          <w:rStyle w:val="NormalTok"/>
-        </w:rPr>
-        <w:t xml:space="preserve">)) </w:t>
-      </w:r>
-      <w:r>
-        <w:rPr>
-          <w:rStyle w:val="SpecialCharTok"/>
-        </w:rPr>
-        <w:t xml:space="preserve">%&gt;%</w:t>
-      </w:r>
-      <w:r>
-        <w:rPr>
-          <w:rStyle w:val="NormalTok"/>
-        </w:rPr>
-        <w:t xml:space="preserve"> </w:t>
-      </w:r>
-      <w:r>
-        <w:br/>
-      </w:r>
-      <w:r>
-        <w:rPr>
-          <w:rStyle w:val="NormalTok"/>
-        </w:rPr>
-        <w:t xml:space="preserve">    </w:t>
-      </w:r>
-      <w:r>
-        <w:rPr>
-          <w:rStyle w:val="FunctionTok"/>
-        </w:rPr>
-        <w:t xml:space="preserve">select</w:t>
-      </w:r>
-      <w:r>
-        <w:rPr>
-          <w:rStyle w:val="NormalTok"/>
-        </w:rPr>
-        <w:t xml:space="preserve">(code, Year, Age, sex, ex) </w:t>
-      </w:r>
-      <w:r>
-        <w:rPr>
-          <w:rStyle w:val="SpecialCharTok"/>
-        </w:rPr>
-        <w:t xml:space="preserve">%&gt;%</w:t>
-      </w:r>
-      <w:r>
-        <w:rPr>
-          <w:rStyle w:val="NormalTok"/>
-        </w:rPr>
-        <w:t xml:space="preserve"> </w:t>
-      </w:r>
-      <w:r>
-        <w:br/>
-      </w:r>
-      <w:r>
-        <w:rPr>
-          <w:rStyle w:val="NormalTok"/>
-        </w:rPr>
-        <w:t xml:space="preserve">    </w:t>
-      </w:r>
-      <w:r>
-        <w:rPr>
-          <w:rStyle w:val="FunctionTok"/>
-        </w:rPr>
-        <w:t xml:space="preserve">rename</w:t>
-      </w:r>
-      <w:r>
-        <w:rPr>
-          <w:rStyle w:val="NormalTok"/>
-        </w:rPr>
-        <w:t xml:space="preserve">(</w:t>
-      </w:r>
-      <w:r>
-        <w:rPr>
-          <w:rStyle w:val="AttributeTok"/>
-        </w:rPr>
-        <w:t xml:space="preserve">x =</w:t>
-      </w:r>
-      <w:r>
-        <w:rPr>
-          <w:rStyle w:val="NormalTok"/>
-        </w:rPr>
-        <w:t xml:space="preserve"> Age, </w:t>
-      </w:r>
-      <w:r>
-        <w:rPr>
-          <w:rStyle w:val="AttributeTok"/>
-        </w:rPr>
-        <w:t xml:space="preserve">year =</w:t>
-      </w:r>
-      <w:r>
-        <w:rPr>
-          <w:rStyle w:val="NormalTok"/>
-        </w:rPr>
-        <w:t xml:space="preserve"> Year)</w:t>
-      </w:r>
-      <w:r>
-        <w:br/>
-      </w:r>
-      <w:r>
-        <w:br/>
-      </w:r>
-      <w:r>
-        <w:rPr>
-          <w:rStyle w:val="NormalTok"/>
-        </w:rPr>
-        <w:t xml:space="preserve">hmd_ex_selected_countries</w:t>
+        <w:t xml:space="preserve">could be produced by using a weighted average of 20% East Germany, and 80% West German life expectancy trends. More precise estimates can be produced, and the methods used to reach this conclusion are detailed in Appendix X.</w:t>
       </w:r>
     </w:p>
     <w:p>
@@ -1110,7 +687,8 @@
     </w:p>
     <w:bookmarkEnd w:id="24"/>
     <w:bookmarkEnd w:id="25"/>
-    <w:bookmarkStart w:id="30" w:name="results"/>
+    <w:bookmarkEnd w:id="26"/>
+    <w:bookmarkStart w:id="33" w:name="results"/>
     <w:p>
       <w:pPr>
         <w:pStyle w:val="Heading1"/>
@@ -1119,7 +697,7 @@
         <w:t xml:space="preserve">Results</w:t>
       </w:r>
     </w:p>
-    <w:bookmarkStart w:id="29" w:name="descriptive-results-starter-eyeballing"/>
+    <w:bookmarkStart w:id="30" w:name="descriptive-results-starter-eyeballing"/>
     <w:p>
       <w:pPr>
         <w:pStyle w:val="Heading2"/>
@@ -1128,7 +706,7 @@
         <w:t xml:space="preserve">Descriptive Results /Starter Eyeballing</w:t>
       </w:r>
     </w:p>
-    <w:bookmarkStart w:id="28" w:name="life-expectancy-trends"/>
+    <w:bookmarkStart w:id="29" w:name="life-expectancy-trends"/>
     <w:p>
       <w:pPr>
         <w:pStyle w:val="Heading3"/>
@@ -1148,6 +726,25 @@
     <w:p>
       <w:pPr>
         <w:pStyle w:val="BodyText"/>
+      </w:pPr>
+      <w:r>
+        <w:t xml:space="preserve">Here it is at birth…</w:t>
+      </w:r>
+    </w:p>
+    <w:p>
+      <w:pPr>
+        <w:pStyle w:val="SourceCode"/>
+      </w:pPr>
+      <w:r>
+        <w:rPr>
+          <w:rStyle w:val="VerbatimChar"/>
+        </w:rPr>
+        <w:t xml:space="preserve">## Joining, by = "code"</w:t>
+      </w:r>
+    </w:p>
+    <w:p>
+      <w:pPr>
+        <w:pStyle w:val="CaptionedFigure"/>
       </w:pPr>
       <w:r>
         <w:drawing>
@@ -1160,51 +757,6 @@
                 <pic:pic>
                   <pic:nvPicPr>
                     <pic:cNvPr descr="draft_paper_files/figure-docx/unnamed-chunk-3-1.png" id="0" name="Picture"/>
-                    <pic:cNvPicPr>
-                      <a:picLocks noChangeArrowheads="1" noChangeAspect="1"/>
-                    </pic:cNvPicPr>
-                  </pic:nvPicPr>
-                  <pic:blipFill>
-                    <a:blip r:embed="rId26"/>
-                    <a:stretch>
-                      <a:fillRect/>
-                    </a:stretch>
-                  </pic:blipFill>
-                  <pic:spPr bwMode="auto">
-                    <a:xfrm>
-                      <a:off x="0" y="0"/>
-                      <a:ext cx="4620126" cy="3696101"/>
-                    </a:xfrm>
-                    <a:prstGeom prst="rect">
-                      <a:avLst/>
-                    </a:prstGeom>
-                    <a:noFill/>
-                    <a:ln w="9525">
-                      <a:noFill/>
-                      <a:headEnd/>
-                      <a:tailEnd/>
-                    </a:ln>
-                  </pic:spPr>
-                </pic:pic>
-              </a:graphicData>
-            </a:graphic>
-          </wp:inline>
-        </w:drawing>
-      </w:r>
-      <w:r>
-        <w:t xml:space="preserve"> </w:t>
-      </w:r>
-      <w:r>
-        <w:drawing>
-          <wp:inline>
-            <wp:extent cx="4620126" cy="3696101"/>
-            <wp:effectExtent b="0" l="0" r="0" t="0"/>
-            <wp:docPr descr="Life Expectancy at age 65" title="" id="1" name="Picture"/>
-            <a:graphic>
-              <a:graphicData uri="http://schemas.openxmlformats.org/drawingml/2006/picture">
-                <pic:pic>
-                  <pic:nvPicPr>
-                    <pic:cNvPr descr="draft_paper_files/figure-docx/unnamed-chunk-4-1.png" id="0" name="Picture"/>
                     <pic:cNvPicPr>
                       <a:picLocks noChangeArrowheads="1" noChangeAspect="1"/>
                     </pic:cNvPicPr>
@@ -1239,9 +791,91 @@
     </w:p>
     <w:p>
       <w:pPr>
+        <w:pStyle w:val="ImageCaption"/>
+      </w:pPr>
+      <w:r>
+        <w:t xml:space="preserve">Life Expectancy at birth</w:t>
+      </w:r>
+    </w:p>
+    <w:p>
+      <w:pPr>
         <w:pStyle w:val="BodyText"/>
       </w:pPr>
       <w:r>
+        <w:t xml:space="preserve">Here it is at age 65</w:t>
+      </w:r>
+    </w:p>
+    <w:p>
+      <w:pPr>
+        <w:pStyle w:val="SourceCode"/>
+      </w:pPr>
+      <w:r>
+        <w:rPr>
+          <w:rStyle w:val="VerbatimChar"/>
+        </w:rPr>
+        <w:t xml:space="preserve">## Joining, by = "code"</w:t>
+      </w:r>
+    </w:p>
+    <w:p>
+      <w:pPr>
+        <w:pStyle w:val="CaptionedFigure"/>
+      </w:pPr>
+      <w:r>
+        <w:drawing>
+          <wp:inline>
+            <wp:extent cx="4620126" cy="3696101"/>
+            <wp:effectExtent b="0" l="0" r="0" t="0"/>
+            <wp:docPr descr="Life Expectancy at age 65" title="" id="1" name="Picture"/>
+            <a:graphic>
+              <a:graphicData uri="http://schemas.openxmlformats.org/drawingml/2006/picture">
+                <pic:pic>
+                  <pic:nvPicPr>
+                    <pic:cNvPr descr="draft_paper_files/figure-docx/unnamed-chunk-4-1.png" id="0" name="Picture"/>
+                    <pic:cNvPicPr>
+                      <a:picLocks noChangeArrowheads="1" noChangeAspect="1"/>
+                    </pic:cNvPicPr>
+                  </pic:nvPicPr>
+                  <pic:blipFill>
+                    <a:blip r:embed="rId28"/>
+                    <a:stretch>
+                      <a:fillRect/>
+                    </a:stretch>
+                  </pic:blipFill>
+                  <pic:spPr bwMode="auto">
+                    <a:xfrm>
+                      <a:off x="0" y="0"/>
+                      <a:ext cx="4620126" cy="3696101"/>
+                    </a:xfrm>
+                    <a:prstGeom prst="rect">
+                      <a:avLst/>
+                    </a:prstGeom>
+                    <a:noFill/>
+                    <a:ln w="9525">
+                      <a:noFill/>
+                      <a:headEnd/>
+                      <a:tailEnd/>
+                    </a:ln>
+                  </pic:spPr>
+                </pic:pic>
+              </a:graphicData>
+            </a:graphic>
+          </wp:inline>
+        </w:drawing>
+      </w:r>
+    </w:p>
+    <w:p>
+      <w:pPr>
+        <w:pStyle w:val="ImageCaption"/>
+      </w:pPr>
+      <w:r>
+        <w:t xml:space="preserve">Life Expectancy at age 65</w:t>
+      </w:r>
+    </w:p>
+    <w:p>
+      <w:pPr>
+        <w:pStyle w:val="BodyText"/>
+      </w:pPr>
+      <w:r>
         <w:t xml:space="preserve">Some insightful comment about what’s going on.</w:t>
       </w:r>
     </w:p>
@@ -1253,10 +887,239 @@
         <w:t xml:space="preserve">Scotland looks pretty bad compared with the other countries.</w:t>
       </w:r>
     </w:p>
-    <w:bookmarkEnd w:id="28"/>
     <w:bookmarkEnd w:id="29"/>
     <w:bookmarkEnd w:id="30"/>
-    <w:bookmarkStart w:id="31" w:name="discussion"/>
+    <w:bookmarkStart w:id="32" w:name="Xdcbc1df6fc2a183f7cab9b91a6bef0643f4ff96"/>
+    <w:p>
+      <w:pPr>
+        <w:pStyle w:val="Heading2"/>
+      </w:pPr>
+      <w:r>
+        <w:t xml:space="preserve">Change in life expectancy in these nations</w:t>
+      </w:r>
+    </w:p>
+    <w:p>
+      <w:pPr>
+        <w:pStyle w:val="SourceCode"/>
+      </w:pPr>
+      <w:r>
+        <w:rPr>
+          <w:rStyle w:val="VerbatimChar"/>
+        </w:rPr>
+        <w:t xml:space="preserve">## # A tibble: 3,972 x 6</w:t>
+      </w:r>
+      <w:r>
+        <w:br/>
+      </w:r>
+      <w:r>
+        <w:rPr>
+          <w:rStyle w:val="VerbatimChar"/>
+        </w:rPr>
+        <w:t xml:space="preserve">##    code    year     x sex       ex delta_ex</w:t>
+      </w:r>
+      <w:r>
+        <w:br/>
+      </w:r>
+      <w:r>
+        <w:rPr>
+          <w:rStyle w:val="VerbatimChar"/>
+        </w:rPr>
+        <w:t xml:space="preserve">##    &lt;chr&gt;  &lt;int&gt; &lt;dbl&gt; &lt;chr&gt;  &lt;dbl&gt;    &lt;dbl&gt;</w:t>
+      </w:r>
+      <w:r>
+        <w:br/>
+      </w:r>
+      <w:r>
+        <w:rPr>
+          <w:rStyle w:val="VerbatimChar"/>
+        </w:rPr>
+        <w:t xml:space="preserve">##  1 FRATNP  1816     0 female  41.1  NA     </w:t>
+      </w:r>
+      <w:r>
+        <w:br/>
+      </w:r>
+      <w:r>
+        <w:rPr>
+          <w:rStyle w:val="VerbatimChar"/>
+        </w:rPr>
+        <w:t xml:space="preserve">##  2 FRATNP  1816    65 female  10.8  NA     </w:t>
+      </w:r>
+      <w:r>
+        <w:br/>
+      </w:r>
+      <w:r>
+        <w:rPr>
+          <w:rStyle w:val="VerbatimChar"/>
+        </w:rPr>
+        <w:t xml:space="preserve">##  3 FRATNP  1816     0 male    39.1  NA     </w:t>
+      </w:r>
+      <w:r>
+        <w:br/>
+      </w:r>
+      <w:r>
+        <w:rPr>
+          <w:rStyle w:val="VerbatimChar"/>
+        </w:rPr>
+        <w:t xml:space="preserve">##  4 FRATNP  1816    65 male    10.7  NA     </w:t>
+      </w:r>
+      <w:r>
+        <w:br/>
+      </w:r>
+      <w:r>
+        <w:rPr>
+          <w:rStyle w:val="VerbatimChar"/>
+        </w:rPr>
+        <w:t xml:space="preserve">##  5 FRATNP  1817     0 female  40.2  -0.890 </w:t>
+      </w:r>
+      <w:r>
+        <w:br/>
+      </w:r>
+      <w:r>
+        <w:rPr>
+          <w:rStyle w:val="VerbatimChar"/>
+        </w:rPr>
+        <w:t xml:space="preserve">##  6 FRATNP  1817    65 female  11.0   0.210 </w:t>
+      </w:r>
+      <w:r>
+        <w:br/>
+      </w:r>
+      <w:r>
+        <w:rPr>
+          <w:rStyle w:val="VerbatimChar"/>
+        </w:rPr>
+        <w:t xml:space="preserve">##  7 FRATNP  1817     0 male    38.2  -0.830 </w:t>
+      </w:r>
+      <w:r>
+        <w:br/>
+      </w:r>
+      <w:r>
+        <w:rPr>
+          <w:rStyle w:val="VerbatimChar"/>
+        </w:rPr>
+        <w:t xml:space="preserve">##  8 FRATNP  1817    65 male    10.6  -0.140 </w:t>
+      </w:r>
+      <w:r>
+        <w:br/>
+      </w:r>
+      <w:r>
+        <w:rPr>
+          <w:rStyle w:val="VerbatimChar"/>
+        </w:rPr>
+        <w:t xml:space="preserve">##  9 FRATNP  1818     0 female  39.1  -1.13  </w:t>
+      </w:r>
+      <w:r>
+        <w:br/>
+      </w:r>
+      <w:r>
+        <w:rPr>
+          <w:rStyle w:val="VerbatimChar"/>
+        </w:rPr>
+        <w:t xml:space="preserve">## 10 FRATNP  1818    65 female  11.1   0.0300</w:t>
+      </w:r>
+      <w:r>
+        <w:br/>
+      </w:r>
+      <w:r>
+        <w:rPr>
+          <w:rStyle w:val="VerbatimChar"/>
+        </w:rPr>
+        <w:t xml:space="preserve">## # ... with 3,962 more rows</w:t>
+      </w:r>
+    </w:p>
+    <w:p>
+      <w:pPr>
+        <w:pStyle w:val="SourceCode"/>
+      </w:pPr>
+      <w:r>
+        <w:rPr>
+          <w:rStyle w:val="VerbatimChar"/>
+        </w:rPr>
+        <w:t xml:space="preserve">## Joining, by = "code"</w:t>
+      </w:r>
+    </w:p>
+    <w:p>
+      <w:pPr>
+        <w:pStyle w:val="SourceCode"/>
+      </w:pPr>
+      <w:r>
+        <w:rPr>
+          <w:rStyle w:val="VerbatimChar"/>
+        </w:rPr>
+        <w:t xml:space="preserve">## `geom_smooth()` using method = 'loess' and formula 'y ~ x'</w:t>
+      </w:r>
+    </w:p>
+    <w:p>
+      <w:pPr>
+        <w:pStyle w:val="SourceCode"/>
+      </w:pPr>
+      <w:r>
+        <w:rPr>
+          <w:rStyle w:val="VerbatimChar"/>
+        </w:rPr>
+        <w:t xml:space="preserve">## Warning: Removed 4 rows containing non-finite values (stat_smooth).</w:t>
+      </w:r>
+    </w:p>
+    <w:p>
+      <w:pPr>
+        <w:pStyle w:val="SourceCode"/>
+      </w:pPr>
+      <w:r>
+        <w:rPr>
+          <w:rStyle w:val="VerbatimChar"/>
+        </w:rPr>
+        <w:t xml:space="preserve">## Warning: Removed 4 rows containing missing values (geom_point).</w:t>
+      </w:r>
+    </w:p>
+    <w:p>
+      <w:pPr>
+        <w:pStyle w:val="FirstParagraph"/>
+      </w:pPr>
+      <w:r>
+        <w:drawing>
+          <wp:inline>
+            <wp:extent cx="5334000" cy="5334000"/>
+            <wp:effectExtent b="0" l="0" r="0" t="0"/>
+            <wp:docPr descr="" title="" id="1" name="Picture"/>
+            <a:graphic>
+              <a:graphicData uri="http://schemas.openxmlformats.org/drawingml/2006/picture">
+                <pic:pic>
+                  <pic:nvPicPr>
+                    <pic:cNvPr descr="draft_paper_files/figure-docx/unnamed-chunk-6-1.png" id="0" name="Picture"/>
+                    <pic:cNvPicPr>
+                      <a:picLocks noChangeArrowheads="1" noChangeAspect="1"/>
+                    </pic:cNvPicPr>
+                  </pic:nvPicPr>
+                  <pic:blipFill>
+                    <a:blip r:embed="rId31"/>
+                    <a:stretch>
+                      <a:fillRect/>
+                    </a:stretch>
+                  </pic:blipFill>
+                  <pic:spPr bwMode="auto">
+                    <a:xfrm>
+                      <a:off x="0" y="0"/>
+                      <a:ext cx="5334000" cy="5334000"/>
+                    </a:xfrm>
+                    <a:prstGeom prst="rect">
+                      <a:avLst/>
+                    </a:prstGeom>
+                    <a:noFill/>
+                    <a:ln w="9525">
+                      <a:noFill/>
+                      <a:headEnd/>
+                      <a:tailEnd/>
+                    </a:ln>
+                  </pic:spPr>
+                </pic:pic>
+              </a:graphicData>
+            </a:graphic>
+          </wp:inline>
+        </w:drawing>
+      </w:r>
+    </w:p>
+    <w:bookmarkEnd w:id="32"/>
+    <w:bookmarkEnd w:id="33"/>
+    <w:bookmarkStart w:id="34" w:name="discussion"/>
     <w:p>
       <w:pPr>
         <w:pStyle w:val="Heading1"/>
@@ -1265,8 +1128,8 @@
         <w:t xml:space="preserve">Discussion</w:t>
       </w:r>
     </w:p>
-    <w:bookmarkEnd w:id="31"/>
-    <w:bookmarkStart w:id="32" w:name="bibliography"/>
+    <w:bookmarkEnd w:id="34"/>
+    <w:bookmarkStart w:id="35" w:name="bibliography"/>
     <w:p>
       <w:pPr>
         <w:pStyle w:val="Heading1"/>
@@ -1275,7 +1138,7 @@
         <w:t xml:space="preserve">Bibliography</w:t>
       </w:r>
     </w:p>
-    <w:bookmarkEnd w:id="32"/>
+    <w:bookmarkEnd w:id="35"/>
     <w:sectPr/>
   </w:body>
 </w:document>
@@ -1465,6 +1328,9 @@
     <w:abstractNumId w:val="991"/>
   </w:num>
   <w:num w:numId="1002">
+    <w:abstractNumId w:val="991"/>
+  </w:num>
+  <w:num w:numId="1003">
     <w:abstractNumId w:val="991"/>
   </w:num>
 </w:numbering>

</xml_diff>

<commit_message>
for consistency minor changes
</commit_message>
<xml_diff>
--- a/draft_paper.docx
+++ b/draft_paper.docx
@@ -63,7 +63,19 @@
         <w:t xml:space="preserve"> </w:t>
       </w:r>
       <w:r>
-        <w:t xml:space="preserve">Minton</w:t>
+        <w:t xml:space="preserve">Minton,</w:t>
+      </w:r>
+      <w:r>
+        <w:t xml:space="preserve"> </w:t>
+      </w:r>
+      <w:r>
+        <w:t xml:space="preserve">Lucinda</w:t>
+      </w:r>
+      <w:r>
+        <w:t xml:space="preserve"> </w:t>
+      </w:r>
+      <w:r>
+        <w:t xml:space="preserve">Hiam</w:t>
       </w:r>
     </w:p>
     <w:p>
@@ -74,13 +86,55 @@
         <w:t xml:space="preserve">22/02/2022</w:t>
       </w:r>
     </w:p>
-    <w:bookmarkStart w:id="20" w:name="introduction"/>
+    <w:bookmarkStart w:id="20" w:name="to-dos"/>
     <w:p>
       <w:pPr>
         <w:pStyle w:val="Heading1"/>
       </w:pPr>
       <w:r>
+        <w:t xml:space="preserve">To dos</w:t>
+      </w:r>
+    </w:p>
+    <w:p>
+      <w:pPr>
+        <w:numPr>
+          <w:ilvl w:val="0"/>
+          <w:numId w:val="1001"/>
+        </w:numPr>
+        <w:pStyle w:val="Compact"/>
+      </w:pPr>
+      <w:r>
+        <w:t xml:space="preserve">☐ Create flextable by decade</w:t>
+      </w:r>
+    </w:p>
+    <w:bookmarkEnd w:id="20"/>
+    <w:bookmarkStart w:id="21" w:name="introduction"/>
+    <w:p>
+      <w:pPr>
+        <w:pStyle w:val="Heading1"/>
+      </w:pPr>
+      <w:r>
         <w:t xml:space="preserve">Introduction</w:t>
+      </w:r>
+    </w:p>
+    <w:p>
+      <w:pPr>
+        <w:pStyle w:val="FirstParagraph"/>
+      </w:pPr>
+      <w:r>
+        <w:t xml:space="preserve">Stalling of life expectancy improvements occurred in the UK from 2010 onwards. It was also seen in some other Western European countries. While the reason and severity of this is debated, some also contend the stalling of improvements seen is artefact following an unusual decade of improvement in 2000s (e.g. Murphy 2021).</w:t>
+      </w:r>
+    </w:p>
+    <w:p>
+      <w:pPr>
+        <w:numPr>
+          <w:ilvl w:val="0"/>
+          <w:numId w:val="1002"/>
+        </w:numPr>
+        <w:pStyle w:val="Compact"/>
+      </w:pPr>
+      <w:r>
+        <w:t xml:space="preserve">☐ Introduction to be written once methods/results discussed and decided on</w:t>
       </w:r>
     </w:p>
     <w:p>
@@ -122,7 +176,7 @@
         </m:sSub>
       </m:oMath>
       <w:r>
-        <w:t xml:space="preserve">) in the UK and UK nations, with other select European nations, including a</w:t>
+        <w:t xml:space="preserve">) from 1980 to 2019 (or the latest available year) in England and Wales, Scotland, France, Italy, Spains and Germany. Germany includes a</w:t>
       </w:r>
       <w:r>
         <w:t xml:space="preserve"> </w:t>
@@ -158,11 +212,29 @@
         <w:t xml:space="preserve"> </w:t>
       </w:r>
       <w:r>
-        <w:t xml:space="preserve">is also described in this and linked documents.</w:t>
-      </w:r>
-    </w:p>
-    <w:bookmarkEnd w:id="20"/>
-    <w:bookmarkStart w:id="26" w:name="methods"/>
+        <w:t xml:space="preserve">is covered in the methods section in brief and in Appendix X for more detail. In order to explore the hypothesis that the recent stalling in life expectancy, most marked in England and Wales, was an expected</w:t>
+      </w:r>
+      <w:r>
+        <w:t xml:space="preserve"> </w:t>
+      </w:r>
+      <w:r>
+        <w:t xml:space="preserve">‘</w:t>
+      </w:r>
+      <w:r>
+        <w:t xml:space="preserve">correction</w:t>
+      </w:r>
+      <w:r>
+        <w:t xml:space="preserve">’</w:t>
+      </w:r>
+      <w:r>
+        <w:t xml:space="preserve"> </w:t>
+      </w:r>
+      <w:r>
+        <w:t xml:space="preserve">after a decade of unusually fast life expectancy improvements, we have selected the years from 1980 onwards.</w:t>
+      </w:r>
+    </w:p>
+    <w:bookmarkEnd w:id="21"/>
+    <w:bookmarkStart w:id="27" w:name="methods"/>
     <w:p>
       <w:pPr>
         <w:pStyle w:val="Heading1"/>
@@ -171,7 +243,7 @@
         <w:t xml:space="preserve">Methods</w:t>
       </w:r>
     </w:p>
-    <w:bookmarkStart w:id="23" w:name="data"/>
+    <w:bookmarkStart w:id="24" w:name="data"/>
     <w:p>
       <w:pPr>
         <w:pStyle w:val="Heading2"/>
@@ -190,7 +262,7 @@
       <w:r>
         <w:t xml:space="preserve"> </w:t>
       </w:r>
-      <w:hyperlink r:id="rId21">
+      <w:hyperlink r:id="rId22">
         <w:r>
           <w:rPr>
             <w:rStyle w:val="Hyperlink"/>
@@ -207,7 +279,7 @@
       <w:r>
         <w:t xml:space="preserve"> </w:t>
       </w:r>
-      <w:hyperlink r:id="rId22">
+      <w:hyperlink r:id="rId23">
         <w:r>
           <w:rPr>
             <w:rStyle w:val="VerbatimChar"/>
@@ -231,7 +303,7 @@
       <w:pPr>
         <w:numPr>
           <w:ilvl w:val="0"/>
-          <w:numId w:val="1001"/>
+          <w:numId w:val="1003"/>
         </w:numPr>
         <w:pStyle w:val="Compact"/>
       </w:pPr>
@@ -252,7 +324,7 @@
       <w:pPr>
         <w:numPr>
           <w:ilvl w:val="0"/>
-          <w:numId w:val="1001"/>
+          <w:numId w:val="1003"/>
         </w:numPr>
         <w:pStyle w:val="Compact"/>
       </w:pPr>
@@ -273,7 +345,7 @@
       <w:pPr>
         <w:numPr>
           <w:ilvl w:val="0"/>
-          <w:numId w:val="1001"/>
+          <w:numId w:val="1003"/>
         </w:numPr>
         <w:pStyle w:val="Compact"/>
       </w:pPr>
@@ -287,14 +359,14 @@
         <w:t xml:space="preserve">GBR_UK</w:t>
       </w:r>
       <w:r>
-        <w:t xml:space="preserve">)</w:t>
+        <w:t xml:space="preserve">) #we haven’t included UK but can do</w:t>
       </w:r>
     </w:p>
     <w:p>
       <w:pPr>
         <w:numPr>
           <w:ilvl w:val="0"/>
-          <w:numId w:val="1001"/>
+          <w:numId w:val="1003"/>
         </w:numPr>
         <w:pStyle w:val="Compact"/>
       </w:pPr>
@@ -315,7 +387,7 @@
       <w:pPr>
         <w:numPr>
           <w:ilvl w:val="0"/>
-          <w:numId w:val="1001"/>
+          <w:numId w:val="1003"/>
         </w:numPr>
         <w:pStyle w:val="Compact"/>
       </w:pPr>
@@ -336,7 +408,7 @@
       <w:pPr>
         <w:numPr>
           <w:ilvl w:val="0"/>
-          <w:numId w:val="1001"/>
+          <w:numId w:val="1003"/>
         </w:numPr>
         <w:pStyle w:val="Compact"/>
       </w:pPr>
@@ -357,7 +429,7 @@
       <w:pPr>
         <w:numPr>
           <w:ilvl w:val="0"/>
-          <w:numId w:val="1001"/>
+          <w:numId w:val="1003"/>
         </w:numPr>
         <w:pStyle w:val="Compact"/>
       </w:pPr>
@@ -369,7 +441,7 @@
       <w:pPr>
         <w:numPr>
           <w:ilvl w:val="1"/>
-          <w:numId w:val="1002"/>
+          <w:numId w:val="1004"/>
         </w:numPr>
         <w:pStyle w:val="Compact"/>
       </w:pPr>
@@ -390,7 +462,7 @@
       <w:pPr>
         <w:numPr>
           <w:ilvl w:val="1"/>
-          <w:numId w:val="1002"/>
+          <w:numId w:val="1004"/>
         </w:numPr>
         <w:pStyle w:val="Compact"/>
       </w:pPr>
@@ -411,7 +483,7 @@
       <w:pPr>
         <w:numPr>
           <w:ilvl w:val="1"/>
-          <w:numId w:val="1002"/>
+          <w:numId w:val="1004"/>
         </w:numPr>
         <w:pStyle w:val="Compact"/>
       </w:pPr>
@@ -432,7 +504,7 @@
       <w:pPr>
         <w:numPr>
           <w:ilvl w:val="1"/>
-          <w:numId w:val="1002"/>
+          <w:numId w:val="1004"/>
         </w:numPr>
         <w:pStyle w:val="Compact"/>
       </w:pPr>
@@ -440,8 +512,8 @@
         <w:t xml:space="preserve">Simulated/Synthetic Germany</w:t>
       </w:r>
     </w:p>
-    <w:bookmarkEnd w:id="23"/>
-    <w:bookmarkStart w:id="25" w:name="analysis"/>
+    <w:bookmarkEnd w:id="24"/>
+    <w:bookmarkStart w:id="26" w:name="analysis"/>
     <w:p>
       <w:pPr>
         <w:pStyle w:val="Heading2"/>
@@ -489,10 +561,18 @@
         </m:sSub>
       </m:oMath>
       <w:r>
-        <w:t xml:space="preserve">), from 1980 to the last available year for each country.</w:t>
-      </w:r>
-    </w:p>
-    <w:bookmarkStart w:id="24" w:name="synthetic-germany"/>
+        <w:t xml:space="preserve">), from 1980 to the last available year for each country. In addition, we compare average life expectancy improvements over the 4 decades: 1980, 1990, 2000, and 2010.</w:t>
+      </w:r>
+    </w:p>
+    <w:p>
+      <w:pPr>
+        <w:pStyle w:val="BodyText"/>
+      </w:pPr>
+      <w:r>
+        <w:t xml:space="preserve">We then compared whether the average between the decades was significant, using a regression model.</w:t>
+      </w:r>
+    </w:p>
+    <w:bookmarkStart w:id="25" w:name="synthetic-germany"/>
     <w:p>
       <w:pPr>
         <w:pStyle w:val="Heading3"/>
@@ -505,7 +585,7 @@
       <w:pPr>
         <w:numPr>
           <w:ilvl w:val="0"/>
-          <w:numId w:val="1003"/>
+          <w:numId w:val="1005"/>
         </w:numPr>
         <w:pStyle w:val="Compact"/>
       </w:pPr>
@@ -565,7 +645,7 @@
         <w:rPr>
           <w:rStyle w:val="VerbatimChar"/>
         </w:rPr>
-        <w:t xml:space="preserve">## # A tibble: 3,820 x 5</w:t>
+        <w:t xml:space="preserve">## # A tibble: 3,820 × 5</w:t>
       </w:r>
       <w:r>
         <w:br/>
@@ -682,13 +762,13 @@
         <w:rPr>
           <w:rStyle w:val="VerbatimChar"/>
         </w:rPr>
-        <w:t xml:space="preserve">## # ... with 3,810 more rows</w:t>
-      </w:r>
-    </w:p>
-    <w:bookmarkEnd w:id="24"/>
+        <w:t xml:space="preserve">## # … with 3,810 more rows</w:t>
+      </w:r>
+    </w:p>
     <w:bookmarkEnd w:id="25"/>
     <w:bookmarkEnd w:id="26"/>
-    <w:bookmarkStart w:id="33" w:name="results"/>
+    <w:bookmarkEnd w:id="27"/>
+    <w:bookmarkStart w:id="41" w:name="results"/>
     <w:p>
       <w:pPr>
         <w:pStyle w:val="Heading1"/>
@@ -697,16 +777,16 @@
         <w:t xml:space="preserve">Results</w:t>
       </w:r>
     </w:p>
-    <w:bookmarkStart w:id="30" w:name="descriptive-results-starter-eyeballing"/>
+    <w:bookmarkStart w:id="31" w:name="descriptive-results"/>
     <w:p>
       <w:pPr>
         <w:pStyle w:val="Heading2"/>
       </w:pPr>
       <w:r>
-        <w:t xml:space="preserve">Descriptive Results /Starter Eyeballing</w:t>
-      </w:r>
-    </w:p>
-    <w:bookmarkStart w:id="29" w:name="life-expectancy-trends"/>
+        <w:t xml:space="preserve">Descriptive Results</w:t>
+      </w:r>
+    </w:p>
+    <w:bookmarkStart w:id="30" w:name="life-expectancy-trends"/>
     <w:p>
       <w:pPr>
         <w:pStyle w:val="Heading3"/>
@@ -720,15 +800,7 @@
         <w:pStyle w:val="FirstParagraph"/>
       </w:pPr>
       <w:r>
-        <w:t xml:space="preserve">The following shows life expectancy at birth and at age 65 for selected nations:</w:t>
-      </w:r>
-    </w:p>
-    <w:p>
-      <w:pPr>
-        <w:pStyle w:val="BodyText"/>
-      </w:pPr>
-      <w:r>
-        <w:t xml:space="preserve">Here it is at birth…</w:t>
+        <w:t xml:space="preserve">The following figures show life expectancy at birth and at age 65 for selected nations from 1980 to the latest available year for males and females.</w:t>
       </w:r>
     </w:p>
     <w:p>
@@ -749,7 +821,7 @@
       <w:r>
         <w:drawing>
           <wp:inline>
-            <wp:extent cx="4620126" cy="3696101"/>
+            <wp:extent cx="5334000" cy="4267200"/>
             <wp:effectExtent b="0" l="0" r="0" t="0"/>
             <wp:docPr descr="Life Expectancy at birth" title="" id="1" name="Picture"/>
             <a:graphic>
@@ -762,7 +834,7 @@
                     </pic:cNvPicPr>
                   </pic:nvPicPr>
                   <pic:blipFill>
-                    <a:blip r:embed="rId27"/>
+                    <a:blip r:embed="rId28"/>
                     <a:stretch>
                       <a:fillRect/>
                     </a:stretch>
@@ -770,7 +842,7 @@
                   <pic:spPr bwMode="auto">
                     <a:xfrm>
                       <a:off x="0" y="0"/>
-                      <a:ext cx="4620126" cy="3696101"/>
+                      <a:ext cx="5334000" cy="4267200"/>
                     </a:xfrm>
                     <a:prstGeom prst="rect">
                       <a:avLst/>
@@ -799,14 +871,6 @@
     </w:p>
     <w:p>
       <w:pPr>
-        <w:pStyle w:val="BodyText"/>
-      </w:pPr>
-      <w:r>
-        <w:t xml:space="preserve">Here it is at age 65</w:t>
-      </w:r>
-    </w:p>
-    <w:p>
-      <w:pPr>
         <w:pStyle w:val="SourceCode"/>
       </w:pPr>
       <w:r>
@@ -823,7 +887,7 @@
       <w:r>
         <w:drawing>
           <wp:inline>
-            <wp:extent cx="4620126" cy="3696101"/>
+            <wp:extent cx="5334000" cy="4267200"/>
             <wp:effectExtent b="0" l="0" r="0" t="0"/>
             <wp:docPr descr="Life Expectancy at age 65" title="" id="1" name="Picture"/>
             <a:graphic>
@@ -836,7 +900,7 @@
                     </pic:cNvPicPr>
                   </pic:nvPicPr>
                   <pic:blipFill>
-                    <a:blip r:embed="rId28"/>
+                    <a:blip r:embed="rId29"/>
                     <a:stretch>
                       <a:fillRect/>
                     </a:stretch>
@@ -844,7 +908,7 @@
                   <pic:spPr bwMode="auto">
                     <a:xfrm>
                       <a:off x="0" y="0"/>
-                      <a:ext cx="4620126" cy="3696101"/>
+                      <a:ext cx="5334000" cy="4267200"/>
                     </a:xfrm>
                     <a:prstGeom prst="rect">
                       <a:avLst/>
@@ -873,23 +937,19 @@
     </w:p>
     <w:p>
       <w:pPr>
-        <w:pStyle w:val="BodyText"/>
-      </w:pPr>
-      <w:r>
-        <w:t xml:space="preserve">Some insightful comment about what’s going on.</w:t>
-      </w:r>
-    </w:p>
-    <w:p>
-      <w:pPr>
-        <w:pStyle w:val="BodyText"/>
-      </w:pPr>
-      <w:r>
-        <w:t xml:space="preserve">Scotland looks pretty bad compared with the other countries.</w:t>
-      </w:r>
-    </w:p>
-    <w:bookmarkEnd w:id="29"/>
+        <w:numPr>
+          <w:ilvl w:val="0"/>
+          <w:numId w:val="1006"/>
+        </w:numPr>
+        <w:pStyle w:val="Compact"/>
+      </w:pPr>
+      <w:r>
+        <w:t xml:space="preserve">☐ Some insightful comment about what’s going on.</w:t>
+      </w:r>
+    </w:p>
     <w:bookmarkEnd w:id="30"/>
-    <w:bookmarkStart w:id="32" w:name="Xdcbc1df6fc2a183f7cab9b91a6bef0643f4ff96"/>
+    <w:bookmarkEnd w:id="31"/>
+    <w:bookmarkStart w:id="36" w:name="Xdcbc1df6fc2a183f7cab9b91a6bef0643f4ff96"/>
     <w:p>
       <w:pPr>
         <w:pStyle w:val="Heading2"/>
@@ -900,13 +960,21 @@
     </w:p>
     <w:p>
       <w:pPr>
+        <w:pStyle w:val="FirstParagraph"/>
+      </w:pPr>
+      <w:r>
+        <w:t xml:space="preserve">Next, we compare the annual change in life expectancy at birth and at aged 65 years for the nations from 1980 to the latest available year, by sex.</w:t>
+      </w:r>
+    </w:p>
+    <w:p>
+      <w:pPr>
         <w:pStyle w:val="SourceCode"/>
       </w:pPr>
       <w:r>
         <w:rPr>
           <w:rStyle w:val="VerbatimChar"/>
         </w:rPr>
-        <w:t xml:space="preserve">## # A tibble: 3,972 x 6</w:t>
+        <w:t xml:space="preserve">## # A tibble: 3,972 × 6</w:t>
       </w:r>
       <w:r>
         <w:br/>
@@ -1023,51 +1091,40 @@
         <w:rPr>
           <w:rStyle w:val="VerbatimChar"/>
         </w:rPr>
-        <w:t xml:space="preserve">## # ... with 3,962 more rows</w:t>
-      </w:r>
-    </w:p>
-    <w:p>
-      <w:pPr>
-        <w:pStyle w:val="SourceCode"/>
-      </w:pPr>
-      <w:r>
-        <w:rPr>
-          <w:rStyle w:val="VerbatimChar"/>
-        </w:rPr>
-        <w:t xml:space="preserve">## Joining, by = "code"</w:t>
-      </w:r>
-    </w:p>
-    <w:p>
-      <w:pPr>
-        <w:pStyle w:val="SourceCode"/>
-      </w:pPr>
-      <w:r>
-        <w:rPr>
-          <w:rStyle w:val="VerbatimChar"/>
-        </w:rPr>
-        <w:t xml:space="preserve">## `geom_smooth()` using method = 'loess' and formula 'y ~ x'</w:t>
-      </w:r>
-    </w:p>
-    <w:p>
-      <w:pPr>
-        <w:pStyle w:val="SourceCode"/>
-      </w:pPr>
-      <w:r>
-        <w:rPr>
-          <w:rStyle w:val="VerbatimChar"/>
-        </w:rPr>
-        <w:t xml:space="preserve">## Warning: Removed 4 rows containing non-finite values (stat_smooth).</w:t>
-      </w:r>
-    </w:p>
-    <w:p>
-      <w:pPr>
-        <w:pStyle w:val="SourceCode"/>
-      </w:pPr>
-      <w:r>
-        <w:rPr>
-          <w:rStyle w:val="VerbatimChar"/>
-        </w:rPr>
-        <w:t xml:space="preserve">## Warning: Removed 4 rows containing missing values (geom_point).</w:t>
+        <w:t xml:space="preserve">## # … with 3,962 more rows</w:t>
+      </w:r>
+    </w:p>
+    <w:bookmarkStart w:id="33" w:name="changes-in-life-expectancy-at-birth"/>
+    <w:p>
+      <w:pPr>
+        <w:pStyle w:val="Heading3"/>
+      </w:pPr>
+      <w:r>
+        <w:t xml:space="preserve">Changes in life expectancy at birth</w:t>
+      </w:r>
+    </w:p>
+    <w:p>
+      <w:pPr>
+        <w:numPr>
+          <w:ilvl w:val="0"/>
+          <w:numId w:val="1007"/>
+        </w:numPr>
+        <w:pStyle w:val="Compact"/>
+      </w:pPr>
+      <w:r>
+        <w:t xml:space="preserve">☐ make smoother lines coloured by sex</w:t>
+      </w:r>
+    </w:p>
+    <w:p>
+      <w:pPr>
+        <w:numPr>
+          <w:ilvl w:val="0"/>
+          <w:numId w:val="1007"/>
+        </w:numPr>
+        <w:pStyle w:val="Compact"/>
+      </w:pPr>
+      <w:r>
+        <w:t xml:space="preserve">☒ use consistent colours for all graphs showing separate sex results</w:t>
       </w:r>
     </w:p>
     <w:p>
@@ -1090,7 +1147,7 @@
                     </pic:cNvPicPr>
                   </pic:nvPicPr>
                   <pic:blipFill>
-                    <a:blip r:embed="rId31"/>
+                    <a:blip r:embed="rId32"/>
                     <a:stretch>
                       <a:fillRect/>
                     </a:stretch>
@@ -1117,9 +1174,1982 @@
         </w:drawing>
       </w:r>
     </w:p>
-    <w:bookmarkEnd w:id="32"/>
     <w:bookmarkEnd w:id="33"/>
-    <w:bookmarkStart w:id="34" w:name="discussion"/>
+    <w:bookmarkStart w:id="35" w:name="changes-in-life-expectancy-at-age-65"/>
+    <w:p>
+      <w:pPr>
+        <w:pStyle w:val="Heading3"/>
+      </w:pPr>
+      <w:r>
+        <w:t xml:space="preserve">Changes in life expectancy at age 65</w:t>
+      </w:r>
+    </w:p>
+    <w:p>
+      <w:pPr>
+        <w:numPr>
+          <w:ilvl w:val="0"/>
+          <w:numId w:val="1008"/>
+        </w:numPr>
+        <w:pStyle w:val="Compact"/>
+      </w:pPr>
+      <w:r>
+        <w:t xml:space="preserve">☐ Use slightly stronger (and consistent) colours for sex smoother lines</w:t>
+      </w:r>
+    </w:p>
+    <w:p>
+      <w:pPr>
+        <w:pStyle w:val="FirstParagraph"/>
+      </w:pPr>
+      <w:r>
+        <w:drawing>
+          <wp:inline>
+            <wp:extent cx="5334000" cy="5334000"/>
+            <wp:effectExtent b="0" l="0" r="0" t="0"/>
+            <wp:docPr descr="" title="" id="1" name="Picture"/>
+            <a:graphic>
+              <a:graphicData uri="http://schemas.openxmlformats.org/drawingml/2006/picture">
+                <pic:pic>
+                  <pic:nvPicPr>
+                    <pic:cNvPr descr="draft_paper_files/figure-docx/unnamed-chunk-7-1.png" id="0" name="Picture"/>
+                    <pic:cNvPicPr>
+                      <a:picLocks noChangeArrowheads="1" noChangeAspect="1"/>
+                    </pic:cNvPicPr>
+                  </pic:nvPicPr>
+                  <pic:blipFill>
+                    <a:blip r:embed="rId34"/>
+                    <a:stretch>
+                      <a:fillRect/>
+                    </a:stretch>
+                  </pic:blipFill>
+                  <pic:spPr bwMode="auto">
+                    <a:xfrm>
+                      <a:off x="0" y="0"/>
+                      <a:ext cx="5334000" cy="5334000"/>
+                    </a:xfrm>
+                    <a:prstGeom prst="rect">
+                      <a:avLst/>
+                    </a:prstGeom>
+                    <a:noFill/>
+                    <a:ln w="9525">
+                      <a:noFill/>
+                      <a:headEnd/>
+                      <a:tailEnd/>
+                    </a:ln>
+                  </pic:spPr>
+                </pic:pic>
+              </a:graphicData>
+            </a:graphic>
+          </wp:inline>
+        </w:drawing>
+      </w:r>
+    </w:p>
+    <w:bookmarkEnd w:id="35"/>
+    <w:bookmarkEnd w:id="36"/>
+    <w:bookmarkStart w:id="40" w:name="time-trends"/>
+    <w:p>
+      <w:pPr>
+        <w:pStyle w:val="Heading2"/>
+      </w:pPr>
+      <w:r>
+        <w:t xml:space="preserve">Time trends</w:t>
+      </w:r>
+    </w:p>
+    <w:p>
+      <w:pPr>
+        <w:pStyle w:val="FirstParagraph"/>
+      </w:pPr>
+      <w:r>
+        <w:t xml:space="preserve">Finally, we used time-trend analysis to explore the changes in life expectancy over the 4 decades: 1980s, 1990s, 2000s, and 2010s. This produces the average change for the decade, whether negative or positive, the standard error and its statistical significance for each country by sex.</w:t>
+      </w:r>
+    </w:p>
+    <w:p>
+      <w:pPr>
+        <w:numPr>
+          <w:ilvl w:val="0"/>
+          <w:numId w:val="1009"/>
+        </w:numPr>
+        <w:pStyle w:val="Compact"/>
+      </w:pPr>
+      <w:r>
+        <w:t xml:space="preserve">☒ Give this a title and further info (lower priority)</w:t>
+      </w:r>
+    </w:p>
+    <w:p>
+      <w:pPr>
+        <w:numPr>
+          <w:ilvl w:val="0"/>
+          <w:numId w:val="1009"/>
+        </w:numPr>
+        <w:pStyle w:val="Compact"/>
+      </w:pPr>
+      <w:r>
+        <w:t xml:space="preserve">☒ Look at splitting by starting age</w:t>
+      </w:r>
+    </w:p>
+    <w:p>
+      <w:pPr>
+        <w:numPr>
+          <w:ilvl w:val="1"/>
+          <w:numId w:val="1010"/>
+        </w:numPr>
+        <w:pStyle w:val="Compact"/>
+      </w:pPr>
+      <w:r>
+        <w:t xml:space="preserve">☐ Look at further refining starting age split</w:t>
+      </w:r>
+    </w:p>
+    <w:p>
+      <w:pPr>
+        <w:pStyle w:val="FirstParagraph"/>
+      </w:pPr>
+      <w:r>
+        <w:drawing>
+          <wp:inline>
+            <wp:extent cx="5334000" cy="4267200"/>
+            <wp:effectExtent b="0" l="0" r="0" t="0"/>
+            <wp:docPr descr="" title="" id="1" name="Picture"/>
+            <a:graphic>
+              <a:graphicData uri="http://schemas.openxmlformats.org/drawingml/2006/picture">
+                <pic:pic>
+                  <pic:nvPicPr>
+                    <pic:cNvPr descr="draft_paper_files/figure-docx/unnamed-chunk-8-1.png" id="0" name="Picture"/>
+                    <pic:cNvPicPr>
+                      <a:picLocks noChangeArrowheads="1" noChangeAspect="1"/>
+                    </pic:cNvPicPr>
+                  </pic:nvPicPr>
+                  <pic:blipFill>
+                    <a:blip r:embed="rId37"/>
+                    <a:stretch>
+                      <a:fillRect/>
+                    </a:stretch>
+                  </pic:blipFill>
+                  <pic:spPr bwMode="auto">
+                    <a:xfrm>
+                      <a:off x="0" y="0"/>
+                      <a:ext cx="5334000" cy="4267200"/>
+                    </a:xfrm>
+                    <a:prstGeom prst="rect">
+                      <a:avLst/>
+                    </a:prstGeom>
+                    <a:noFill/>
+                    <a:ln w="9525">
+                      <a:noFill/>
+                      <a:headEnd/>
+                      <a:tailEnd/>
+                    </a:ln>
+                  </pic:spPr>
+                </pic:pic>
+              </a:graphicData>
+            </a:graphic>
+          </wp:inline>
+        </w:drawing>
+      </w:r>
+    </w:p>
+    <w:bookmarkStart w:id="38" w:name="average-improvements-by-decade"/>
+    <w:p>
+      <w:pPr>
+        <w:pStyle w:val="Heading3"/>
+      </w:pPr>
+      <w:r>
+        <w:t xml:space="preserve">Average improvements by decade</w:t>
+      </w:r>
+    </w:p>
+    <w:p>
+      <w:pPr>
+        <w:numPr>
+          <w:ilvl w:val="0"/>
+          <w:numId w:val="1011"/>
+        </w:numPr>
+        <w:pStyle w:val="Compact"/>
+      </w:pPr>
+      <w:r>
+        <w:t xml:space="preserve">☐ Add further introduction</w:t>
+      </w:r>
+    </w:p>
+    <w:p>
+      <w:pPr>
+        <w:numPr>
+          <w:ilvl w:val="0"/>
+          <w:numId w:val="1011"/>
+        </w:numPr>
+        <w:pStyle w:val="Compact"/>
+      </w:pPr>
+      <w:r>
+        <w:t xml:space="preserve">☐ Add statistical significance (though maybe this is a different analysis)</w:t>
+      </w:r>
+    </w:p>
+    <w:p>
+      <w:pPr>
+        <w:pStyle w:val="FirstParagraph"/>
+      </w:pPr>
+      <w:r>
+        <w:t xml:space="preserve">The table below shows average improvements by decade for England and Wales (standard error).</w:t>
+      </w:r>
+    </w:p>
+    <w:p>
+      <w:pPr>
+        <w:pStyle w:val="SourceCode"/>
+      </w:pPr>
+      <w:r>
+        <w:rPr>
+          <w:rStyle w:val="VerbatimChar"/>
+        </w:rPr>
+        <w:t xml:space="preserve">## `summarise()` has grouped output by 'code', 'x', 'sex'. You can override using</w:t>
+      </w:r>
+      <w:r>
+        <w:br/>
+      </w:r>
+      <w:r>
+        <w:rPr>
+          <w:rStyle w:val="VerbatimChar"/>
+        </w:rPr>
+        <w:t xml:space="preserve">## the `.groups` argument.</w:t>
+      </w:r>
+    </w:p>
+    <w:p>
+      <w:pPr>
+        <w:pStyle w:val="TableCaption"/>
+      </w:pPr>
+      <w:r>
+        <w:rPr>
+          <w:rFonts/>
+          <w:b w:val="true"/>
+        </w:rPr>
+        <w:t xml:space="preserve">Table </w:t>
+      </w:r>
+      <w:r xmlns:w="http://schemas.openxmlformats.org/wordprocessingml/2006/main" xmlns:wp="http://schemas.openxmlformats.org/drawingml/2006/wordprocessingDrawing" xmlns:r="http://schemas.openxmlformats.org/officeDocument/2006/relationships" xmlns:w14="http://schemas.microsoft.com/office/word/2010/wordml">
+        <w:rPr>
+          <w:rFonts/>
+          <w:b w:val="true"/>
+        </w:rPr>
+        <w:fldChar w:fldCharType="begin" w:dirty="true"/>
+      </w:r>
+      <w:r xmlns:w="http://schemas.openxmlformats.org/wordprocessingml/2006/main" xmlns:wp="http://schemas.openxmlformats.org/drawingml/2006/wordprocessingDrawing" xmlns:r="http://schemas.openxmlformats.org/officeDocument/2006/relationships" xmlns:w14="http://schemas.microsoft.com/office/word/2010/wordml">
+        <w:rPr>
+          <w:rFonts/>
+          <w:b w:val="true"/>
+        </w:rPr>
+        <w:instrText xml:space="preserve" w:dirty="true">SEQ tab \* Arabic</w:instrText>
+      </w:r>
+      <w:r xmlns:w="http://schemas.openxmlformats.org/wordprocessingml/2006/main" xmlns:wp="http://schemas.openxmlformats.org/drawingml/2006/wordprocessingDrawing" xmlns:r="http://schemas.openxmlformats.org/officeDocument/2006/relationships" xmlns:w14="http://schemas.microsoft.com/office/word/2010/wordml">
+        <w:rPr>
+          <w:rFonts/>
+          <w:b w:val="true"/>
+        </w:rPr>
+        <w:fldChar w:fldCharType="end" w:dirty="true"/>
+      </w:r>
+      <w:r>
+        <w:t xml:space="preserve">: </w:t>
+      </w:r>
+      <w:r>
+        <w:t xml:space="preserve">Average improvement in life expectancy by decade</w:t>
+      </w:r>
+    </w:p>
+    <w:tbl xmlns:w="http://schemas.openxmlformats.org/wordprocessingml/2006/main" xmlns:r="http://schemas.openxmlformats.org/officeDocument/2006/relationships" xmlns:w14="http://schemas.microsoft.com/office/word/2010/wordml" xmlns:wp="http://schemas.openxmlformats.org/drawingml/2006/wordprocessingDrawing" xmlns:a="http://schemas.openxmlformats.org/drawingml/2006/main" xmlns:pic="http://schemas.openxmlformats.org/drawingml/2006/picture">
+      <w:tblPr>
+        <w:tblLayout w:type="fixed"/>
+        <w:jc w:val="center"/>
+        <w:tblLook w:firstRow="1" w:lastRow="0" w:firstColumn="0" w:lastColumn="0" w:noHBand="0" w:noVBand="1"/>
+      </w:tblPr>
+      <w:tblGrid>
+        <w:gridCol w:w="1080"/>
+        <w:gridCol w:w="1080"/>
+        <w:gridCol w:w="1080"/>
+        <w:gridCol w:w="1080"/>
+        <w:gridCol w:w="1080"/>
+      </w:tblGrid>
+      <w:tr>
+        <w:trPr>
+          <w:cantSplit/>
+          <w:trHeight w:val="360" w:hRule="auto"/>
+          <w:tblHeader/>
+        </w:trPr>
+        <w:tc>
+          <w:tcPr>
+            <w:tcBorders>
+              <w:bottom w:val="single" w:sz="16" w:space="0" w:color="666666"/>
+              <w:top w:val="single" w:sz="16" w:space="0" w:color="666666"/>
+              <w:right w:val="single" w:sz="8" w:space="0" w:color="666666"/>
+            </w:tcBorders>
+            <w:shd w:val="clear" w:color="auto" w:fill="FFFFFF"/>
+            <w:tcMar>
+              <w:top w:w="0" w:type="dxa"/>
+              <w:bottom w:w="0" w:type="dxa"/>
+              <w:left w:w="0" w:type="dxa"/>
+              <w:right w:w="0" w:type="dxa"/>
+            </w:tcMar>
+            <w:vAlign w:val="center"/>
+          </w:tcPr>
+          <w:p>
+            <w:pPr>
+              <w:jc w:val="left"/>
+              <w:spacing w:after="100" w:before="100" w:line="240"/>
+              <w:ind w:firstLine="0" w:left="100" w:right="100"/>
+            </w:pPr>
+            <w:r xmlns:w="http://schemas.openxmlformats.org/wordprocessingml/2006/main" xmlns:wp="http://schemas.openxmlformats.org/drawingml/2006/wordprocessingDrawing" xmlns:r="http://schemas.openxmlformats.org/officeDocument/2006/relationships" xmlns:w14="http://schemas.microsoft.com/office/word/2010/wordml">
+              <w:rPr>
+                <w:rFonts w:ascii="Helvetica" w:hAnsi="Helvetica" w:eastAsia="Helvetica" w:cs="Helvetica"/>
+                <w:sz w:val="22"/>
+                <w:szCs w:val="22"/>
+                <w:color w:val="000000"/>
+              </w:rPr>
+              <w:t xml:space="preserve">sex</w:t>
+            </w:r>
+          </w:p>
+        </w:tc>
+        <w:tc>
+          <w:tcPr>
+            <w:tcBorders>
+              <w:bottom w:val="single" w:sz="16" w:space="0" w:color="666666"/>
+              <w:top w:val="single" w:sz="16" w:space="0" w:color="666666"/>
+              <w:left w:val="single" w:sz="8" w:space="0" w:color="666666"/>
+            </w:tcBorders>
+            <w:shd w:val="clear" w:color="auto" w:fill="FFFFFF"/>
+            <w:tcMar>
+              <w:top w:w="0" w:type="dxa"/>
+              <w:bottom w:w="0" w:type="dxa"/>
+              <w:left w:w="0" w:type="dxa"/>
+              <w:right w:w="0" w:type="dxa"/>
+            </w:tcMar>
+            <w:vAlign w:val="center"/>
+          </w:tcPr>
+          <w:p>
+            <w:pPr>
+              <w:jc w:val="left"/>
+              <w:spacing w:after="100" w:before="100" w:line="240"/>
+              <w:ind w:firstLine="0" w:left="100" w:right="100"/>
+            </w:pPr>
+            <w:r xmlns:w="http://schemas.openxmlformats.org/wordprocessingml/2006/main" xmlns:wp="http://schemas.openxmlformats.org/drawingml/2006/wordprocessingDrawing" xmlns:r="http://schemas.openxmlformats.org/officeDocument/2006/relationships" xmlns:w14="http://schemas.microsoft.com/office/word/2010/wordml">
+              <w:rPr>
+                <w:rFonts w:ascii="Helvetica" w:hAnsi="Helvetica" w:eastAsia="Helvetica" w:cs="Helvetica"/>
+                <w:sz w:val="22"/>
+                <w:szCs w:val="22"/>
+                <w:color w:val="000000"/>
+              </w:rPr>
+              <w:t xml:space="preserve">1980</w:t>
+            </w:r>
+          </w:p>
+        </w:tc>
+        <w:tc>
+          <w:tcPr>
+            <w:tcBorders>
+              <w:bottom w:val="single" w:sz="16" w:space="0" w:color="666666"/>
+              <w:top w:val="single" w:sz="16" w:space="0" w:color="666666"/>
+            </w:tcBorders>
+            <w:shd w:val="clear" w:color="auto" w:fill="FFFFFF"/>
+            <w:tcMar>
+              <w:top w:w="0" w:type="dxa"/>
+              <w:bottom w:w="0" w:type="dxa"/>
+              <w:left w:w="0" w:type="dxa"/>
+              <w:right w:w="0" w:type="dxa"/>
+            </w:tcMar>
+            <w:vAlign w:val="center"/>
+          </w:tcPr>
+          <w:p>
+            <w:pPr>
+              <w:jc w:val="left"/>
+              <w:spacing w:after="100" w:before="100" w:line="240"/>
+              <w:ind w:firstLine="0" w:left="100" w:right="100"/>
+            </w:pPr>
+            <w:r xmlns:w="http://schemas.openxmlformats.org/wordprocessingml/2006/main" xmlns:wp="http://schemas.openxmlformats.org/drawingml/2006/wordprocessingDrawing" xmlns:r="http://schemas.openxmlformats.org/officeDocument/2006/relationships" xmlns:w14="http://schemas.microsoft.com/office/word/2010/wordml">
+              <w:rPr>
+                <w:rFonts w:ascii="Helvetica" w:hAnsi="Helvetica" w:eastAsia="Helvetica" w:cs="Helvetica"/>
+                <w:sz w:val="22"/>
+                <w:szCs w:val="22"/>
+                <w:color w:val="000000"/>
+              </w:rPr>
+              <w:t xml:space="preserve">1990</w:t>
+            </w:r>
+          </w:p>
+        </w:tc>
+        <w:tc>
+          <w:tcPr>
+            <w:tcBorders>
+              <w:bottom w:val="single" w:sz="16" w:space="0" w:color="666666"/>
+              <w:top w:val="single" w:sz="16" w:space="0" w:color="666666"/>
+            </w:tcBorders>
+            <w:shd w:val="clear" w:color="auto" w:fill="FFFFFF"/>
+            <w:tcMar>
+              <w:top w:w="0" w:type="dxa"/>
+              <w:bottom w:w="0" w:type="dxa"/>
+              <w:left w:w="0" w:type="dxa"/>
+              <w:right w:w="0" w:type="dxa"/>
+            </w:tcMar>
+            <w:vAlign w:val="center"/>
+          </w:tcPr>
+          <w:p>
+            <w:pPr>
+              <w:jc w:val="left"/>
+              <w:spacing w:after="100" w:before="100" w:line="240"/>
+              <w:ind w:firstLine="0" w:left="100" w:right="100"/>
+            </w:pPr>
+            <w:r xmlns:w="http://schemas.openxmlformats.org/wordprocessingml/2006/main" xmlns:wp="http://schemas.openxmlformats.org/drawingml/2006/wordprocessingDrawing" xmlns:r="http://schemas.openxmlformats.org/officeDocument/2006/relationships" xmlns:w14="http://schemas.microsoft.com/office/word/2010/wordml">
+              <w:rPr>
+                <w:rFonts w:ascii="Helvetica" w:hAnsi="Helvetica" w:eastAsia="Helvetica" w:cs="Helvetica"/>
+                <w:sz w:val="22"/>
+                <w:szCs w:val="22"/>
+                <w:color w:val="000000"/>
+              </w:rPr>
+              <w:t xml:space="preserve">2000</w:t>
+            </w:r>
+          </w:p>
+        </w:tc>
+        <w:tc>
+          <w:tcPr>
+            <w:tcBorders>
+              <w:bottom w:val="single" w:sz="16" w:space="0" w:color="666666"/>
+              <w:top w:val="single" w:sz="16" w:space="0" w:color="666666"/>
+            </w:tcBorders>
+            <w:shd w:val="clear" w:color="auto" w:fill="FFFFFF"/>
+            <w:tcMar>
+              <w:top w:w="0" w:type="dxa"/>
+              <w:bottom w:w="0" w:type="dxa"/>
+              <w:left w:w="0" w:type="dxa"/>
+              <w:right w:w="0" w:type="dxa"/>
+            </w:tcMar>
+            <w:vAlign w:val="center"/>
+          </w:tcPr>
+          <w:p>
+            <w:pPr>
+              <w:jc w:val="left"/>
+              <w:spacing w:after="100" w:before="100" w:line="240"/>
+              <w:ind w:firstLine="0" w:left="100" w:right="100"/>
+            </w:pPr>
+            <w:r xmlns:w="http://schemas.openxmlformats.org/wordprocessingml/2006/main" xmlns:wp="http://schemas.openxmlformats.org/drawingml/2006/wordprocessingDrawing" xmlns:r="http://schemas.openxmlformats.org/officeDocument/2006/relationships" xmlns:w14="http://schemas.microsoft.com/office/word/2010/wordml">
+              <w:rPr>
+                <w:rFonts w:ascii="Helvetica" w:hAnsi="Helvetica" w:eastAsia="Helvetica" w:cs="Helvetica"/>
+                <w:sz w:val="22"/>
+                <w:szCs w:val="22"/>
+                <w:color w:val="000000"/>
+              </w:rPr>
+              <w:t xml:space="preserve">2010</w:t>
+            </w:r>
+          </w:p>
+        </w:tc>
+      </w:tr>
+      <w:tr>
+        <w:trPr>
+          <w:cantSplit/>
+          <w:trHeight w:val="360" w:hRule="auto"/>
+        </w:trPr>
+        <w:tc>
+          <w:tcPr>
+            <w:tcBorders>
+              <w:right w:val="single" w:sz="8" w:space="0" w:color="666666"/>
+            </w:tcBorders>
+            <w:shd w:val="clear" w:color="auto" w:fill="FFFFFF"/>
+            <w:tcMar>
+              <w:top w:w="0" w:type="dxa"/>
+              <w:bottom w:w="0" w:type="dxa"/>
+              <w:left w:w="0" w:type="dxa"/>
+              <w:right w:w="0" w:type="dxa"/>
+            </w:tcMar>
+            <w:vAlign w:val="center"/>
+          </w:tcPr>
+          <w:p>
+            <w:pPr>
+              <w:jc w:val="left"/>
+              <w:spacing w:after="100" w:before="100" w:line="240"/>
+              <w:ind w:firstLine="0" w:left="100" w:right="100"/>
+            </w:pPr>
+            <w:r xmlns:w="http://schemas.openxmlformats.org/wordprocessingml/2006/main" xmlns:wp="http://schemas.openxmlformats.org/drawingml/2006/wordprocessingDrawing" xmlns:r="http://schemas.openxmlformats.org/officeDocument/2006/relationships" xmlns:w14="http://schemas.microsoft.com/office/word/2010/wordml">
+              <w:rPr>
+                <w:rFonts w:ascii="Helvetica" w:hAnsi="Helvetica" w:eastAsia="Helvetica" w:cs="Helvetica"/>
+                <w:sz w:val="22"/>
+                <w:szCs w:val="22"/>
+                <w:color w:val="000000"/>
+              </w:rPr>
+              <w:t xml:space="preserve">female</w:t>
+            </w:r>
+          </w:p>
+        </w:tc>
+        <w:tc>
+          <w:tcPr>
+            <w:tcBorders>
+              <w:left w:val="single" w:sz="8" w:space="0" w:color="666666"/>
+            </w:tcBorders>
+            <w:shd w:val="clear" w:color="auto" w:fill="FFFFFF"/>
+            <w:tcMar>
+              <w:top w:w="0" w:type="dxa"/>
+              <w:bottom w:w="0" w:type="dxa"/>
+              <w:left w:w="0" w:type="dxa"/>
+              <w:right w:w="0" w:type="dxa"/>
+            </w:tcMar>
+            <w:vAlign w:val="center"/>
+          </w:tcPr>
+          <w:p>
+            <w:pPr>
+              <w:jc w:val="left"/>
+              <w:spacing w:after="100" w:before="100" w:line="240"/>
+              <w:ind w:firstLine="0" w:left="100" w:right="100"/>
+            </w:pPr>
+            <w:r xmlns:w="http://schemas.openxmlformats.org/wordprocessingml/2006/main" xmlns:wp="http://schemas.openxmlformats.org/drawingml/2006/wordprocessingDrawing" xmlns:r="http://schemas.openxmlformats.org/officeDocument/2006/relationships" xmlns:w14="http://schemas.microsoft.com/office/word/2010/wordml">
+              <w:rPr>
+                <w:rFonts w:ascii="Helvetica" w:hAnsi="Helvetica" w:eastAsia="Helvetica" w:cs="Helvetica"/>
+                <w:sz w:val="22"/>
+                <w:szCs w:val="22"/>
+                <w:color w:val="000000"/>
+              </w:rPr>
+              <w:t xml:space="preserve">0.19 (0.177)</w:t>
+            </w:r>
+          </w:p>
+        </w:tc>
+        <w:tc>
+          <w:tcPr>
+            <w:tcBorders/>
+            <w:shd w:val="clear" w:color="auto" w:fill="FFFFFF"/>
+            <w:tcMar>
+              <w:top w:w="0" w:type="dxa"/>
+              <w:bottom w:w="0" w:type="dxa"/>
+              <w:left w:w="0" w:type="dxa"/>
+              <w:right w:w="0" w:type="dxa"/>
+            </w:tcMar>
+            <w:vAlign w:val="center"/>
+          </w:tcPr>
+          <w:p>
+            <w:pPr>
+              <w:jc w:val="left"/>
+              <w:spacing w:after="100" w:before="100" w:line="240"/>
+              <w:ind w:firstLine="0" w:left="100" w:right="100"/>
+            </w:pPr>
+            <w:r xmlns:w="http://schemas.openxmlformats.org/wordprocessingml/2006/main" xmlns:wp="http://schemas.openxmlformats.org/drawingml/2006/wordprocessingDrawing" xmlns:r="http://schemas.openxmlformats.org/officeDocument/2006/relationships" xmlns:w14="http://schemas.microsoft.com/office/word/2010/wordml">
+              <w:rPr>
+                <w:rFonts w:ascii="Helvetica" w:hAnsi="Helvetica" w:eastAsia="Helvetica" w:cs="Helvetica"/>
+                <w:sz w:val="22"/>
+                <w:szCs w:val="22"/>
+                <w:color w:val="000000"/>
+              </w:rPr>
+              <w:t xml:space="preserve">0.164 (0.215)</w:t>
+            </w:r>
+          </w:p>
+        </w:tc>
+        <w:tc>
+          <w:tcPr>
+            <w:tcBorders/>
+            <w:shd w:val="clear" w:color="auto" w:fill="FFFFFF"/>
+            <w:tcMar>
+              <w:top w:w="0" w:type="dxa"/>
+              <w:bottom w:w="0" w:type="dxa"/>
+              <w:left w:w="0" w:type="dxa"/>
+              <w:right w:w="0" w:type="dxa"/>
+            </w:tcMar>
+            <w:vAlign w:val="center"/>
+          </w:tcPr>
+          <w:p>
+            <w:pPr>
+              <w:jc w:val="left"/>
+              <w:spacing w:after="100" w:before="100" w:line="240"/>
+              <w:ind w:firstLine="0" w:left="100" w:right="100"/>
+            </w:pPr>
+            <w:r xmlns:w="http://schemas.openxmlformats.org/wordprocessingml/2006/main" xmlns:wp="http://schemas.openxmlformats.org/drawingml/2006/wordprocessingDrawing" xmlns:r="http://schemas.openxmlformats.org/officeDocument/2006/relationships" xmlns:w14="http://schemas.microsoft.com/office/word/2010/wordml">
+              <w:rPr>
+                <w:rFonts w:ascii="Helvetica" w:hAnsi="Helvetica" w:eastAsia="Helvetica" w:cs="Helvetica"/>
+                <w:sz w:val="22"/>
+                <w:szCs w:val="22"/>
+                <w:color w:val="000000"/>
+              </w:rPr>
+              <w:t xml:space="preserve">0.248 (0.211)</w:t>
+            </w:r>
+          </w:p>
+        </w:tc>
+        <w:tc>
+          <w:tcPr>
+            <w:tcBorders/>
+            <w:shd w:val="clear" w:color="auto" w:fill="FFFFFF"/>
+            <w:tcMar>
+              <w:top w:w="0" w:type="dxa"/>
+              <w:bottom w:w="0" w:type="dxa"/>
+              <w:left w:w="0" w:type="dxa"/>
+              <w:right w:w="0" w:type="dxa"/>
+            </w:tcMar>
+            <w:vAlign w:val="center"/>
+          </w:tcPr>
+          <w:p>
+            <w:pPr>
+              <w:jc w:val="left"/>
+              <w:spacing w:after="100" w:before="100" w:line="240"/>
+              <w:ind w:firstLine="0" w:left="100" w:right="100"/>
+            </w:pPr>
+            <w:r xmlns:w="http://schemas.openxmlformats.org/wordprocessingml/2006/main" xmlns:wp="http://schemas.openxmlformats.org/drawingml/2006/wordprocessingDrawing" xmlns:r="http://schemas.openxmlformats.org/officeDocument/2006/relationships" xmlns:w14="http://schemas.microsoft.com/office/word/2010/wordml">
+              <w:rPr>
+                <w:rFonts w:ascii="Helvetica" w:hAnsi="Helvetica" w:eastAsia="Helvetica" w:cs="Helvetica"/>
+                <w:sz w:val="22"/>
+                <w:szCs w:val="22"/>
+                <w:color w:val="000000"/>
+              </w:rPr>
+              <w:t xml:space="preserve">0.083 (0.184)</w:t>
+            </w:r>
+          </w:p>
+        </w:tc>
+      </w:tr>
+      <w:tr>
+        <w:trPr>
+          <w:cantSplit/>
+          <w:trHeight w:val="360" w:hRule="auto"/>
+        </w:trPr>
+        <w:tc>
+          <w:tcPr>
+            <w:tcBorders>
+              <w:bottom w:val="single" w:sz="16" w:space="0" w:color="666666"/>
+              <w:right w:val="single" w:sz="8" w:space="0" w:color="666666"/>
+            </w:tcBorders>
+            <w:shd w:val="clear" w:color="auto" w:fill="FFFFFF"/>
+            <w:tcMar>
+              <w:top w:w="0" w:type="dxa"/>
+              <w:bottom w:w="0" w:type="dxa"/>
+              <w:left w:w="0" w:type="dxa"/>
+              <w:right w:w="0" w:type="dxa"/>
+            </w:tcMar>
+            <w:vAlign w:val="center"/>
+          </w:tcPr>
+          <w:p>
+            <w:pPr>
+              <w:jc w:val="left"/>
+              <w:spacing w:after="100" w:before="100" w:line="240"/>
+              <w:ind w:firstLine="0" w:left="100" w:right="100"/>
+            </w:pPr>
+            <w:r xmlns:w="http://schemas.openxmlformats.org/wordprocessingml/2006/main" xmlns:wp="http://schemas.openxmlformats.org/drawingml/2006/wordprocessingDrawing" xmlns:r="http://schemas.openxmlformats.org/officeDocument/2006/relationships" xmlns:w14="http://schemas.microsoft.com/office/word/2010/wordml">
+              <w:rPr>
+                <w:rFonts w:ascii="Helvetica" w:hAnsi="Helvetica" w:eastAsia="Helvetica" w:cs="Helvetica"/>
+                <w:sz w:val="22"/>
+                <w:szCs w:val="22"/>
+                <w:color w:val="000000"/>
+              </w:rPr>
+              <w:t xml:space="preserve">male</w:t>
+            </w:r>
+          </w:p>
+        </w:tc>
+        <w:tc>
+          <w:tcPr>
+            <w:tcBorders>
+              <w:bottom w:val="single" w:sz="16" w:space="0" w:color="666666"/>
+              <w:left w:val="single" w:sz="8" w:space="0" w:color="666666"/>
+            </w:tcBorders>
+            <w:shd w:val="clear" w:color="auto" w:fill="FFFFFF"/>
+            <w:tcMar>
+              <w:top w:w="0" w:type="dxa"/>
+              <w:bottom w:w="0" w:type="dxa"/>
+              <w:left w:w="0" w:type="dxa"/>
+              <w:right w:w="0" w:type="dxa"/>
+            </w:tcMar>
+            <w:vAlign w:val="center"/>
+          </w:tcPr>
+          <w:p>
+            <w:pPr>
+              <w:jc w:val="left"/>
+              <w:spacing w:after="100" w:before="100" w:line="240"/>
+              <w:ind w:firstLine="0" w:left="100" w:right="100"/>
+            </w:pPr>
+            <w:r xmlns:w="http://schemas.openxmlformats.org/wordprocessingml/2006/main" xmlns:wp="http://schemas.openxmlformats.org/drawingml/2006/wordprocessingDrawing" xmlns:r="http://schemas.openxmlformats.org/officeDocument/2006/relationships" xmlns:w14="http://schemas.microsoft.com/office/word/2010/wordml">
+              <w:rPr>
+                <w:rFonts w:ascii="Helvetica" w:hAnsi="Helvetica" w:eastAsia="Helvetica" w:cs="Helvetica"/>
+                <w:sz w:val="22"/>
+                <w:szCs w:val="22"/>
+                <w:color w:val="000000"/>
+              </w:rPr>
+              <w:t xml:space="preserve">0.252 (0.159)</w:t>
+            </w:r>
+          </w:p>
+        </w:tc>
+        <w:tc>
+          <w:tcPr>
+            <w:tcBorders>
+              <w:bottom w:val="single" w:sz="16" w:space="0" w:color="666666"/>
+            </w:tcBorders>
+            <w:shd w:val="clear" w:color="auto" w:fill="FFFFFF"/>
+            <w:tcMar>
+              <w:top w:w="0" w:type="dxa"/>
+              <w:bottom w:w="0" w:type="dxa"/>
+              <w:left w:w="0" w:type="dxa"/>
+              <w:right w:w="0" w:type="dxa"/>
+            </w:tcMar>
+            <w:vAlign w:val="center"/>
+          </w:tcPr>
+          <w:p>
+            <w:pPr>
+              <w:jc w:val="left"/>
+              <w:spacing w:after="100" w:before="100" w:line="240"/>
+              <w:ind w:firstLine="0" w:left="100" w:right="100"/>
+            </w:pPr>
+            <w:r xmlns:w="http://schemas.openxmlformats.org/wordprocessingml/2006/main" xmlns:wp="http://schemas.openxmlformats.org/drawingml/2006/wordprocessingDrawing" xmlns:r="http://schemas.openxmlformats.org/officeDocument/2006/relationships" xmlns:w14="http://schemas.microsoft.com/office/word/2010/wordml">
+              <w:rPr>
+                <w:rFonts w:ascii="Helvetica" w:hAnsi="Helvetica" w:eastAsia="Helvetica" w:cs="Helvetica"/>
+                <w:sz w:val="22"/>
+                <w:szCs w:val="22"/>
+                <w:color w:val="000000"/>
+              </w:rPr>
+              <w:t xml:space="preserve">0.231 (0.193)</w:t>
+            </w:r>
+          </w:p>
+        </w:tc>
+        <w:tc>
+          <w:tcPr>
+            <w:tcBorders>
+              <w:bottom w:val="single" w:sz="16" w:space="0" w:color="666666"/>
+            </w:tcBorders>
+            <w:shd w:val="clear" w:color="auto" w:fill="FFFFFF"/>
+            <w:tcMar>
+              <w:top w:w="0" w:type="dxa"/>
+              <w:bottom w:w="0" w:type="dxa"/>
+              <w:left w:w="0" w:type="dxa"/>
+              <w:right w:w="0" w:type="dxa"/>
+            </w:tcMar>
+            <w:vAlign w:val="center"/>
+          </w:tcPr>
+          <w:p>
+            <w:pPr>
+              <w:jc w:val="left"/>
+              <w:spacing w:after="100" w:before="100" w:line="240"/>
+              <w:ind w:firstLine="0" w:left="100" w:right="100"/>
+            </w:pPr>
+            <w:r xmlns:w="http://schemas.openxmlformats.org/wordprocessingml/2006/main" xmlns:wp="http://schemas.openxmlformats.org/drawingml/2006/wordprocessingDrawing" xmlns:r="http://schemas.openxmlformats.org/officeDocument/2006/relationships" xmlns:w14="http://schemas.microsoft.com/office/word/2010/wordml">
+              <w:rPr>
+                <w:rFonts w:ascii="Helvetica" w:hAnsi="Helvetica" w:eastAsia="Helvetica" w:cs="Helvetica"/>
+                <w:sz w:val="22"/>
+                <w:szCs w:val="22"/>
+                <w:color w:val="000000"/>
+              </w:rPr>
+              <w:t xml:space="preserve">0.315 (0.148)</w:t>
+            </w:r>
+          </w:p>
+        </w:tc>
+        <w:tc>
+          <w:tcPr>
+            <w:tcBorders>
+              <w:bottom w:val="single" w:sz="16" w:space="0" w:color="666666"/>
+            </w:tcBorders>
+            <w:shd w:val="clear" w:color="auto" w:fill="FFFFFF"/>
+            <w:tcMar>
+              <w:top w:w="0" w:type="dxa"/>
+              <w:bottom w:w="0" w:type="dxa"/>
+              <w:left w:w="0" w:type="dxa"/>
+              <w:right w:w="0" w:type="dxa"/>
+            </w:tcMar>
+            <w:vAlign w:val="center"/>
+          </w:tcPr>
+          <w:p>
+            <w:pPr>
+              <w:jc w:val="left"/>
+              <w:spacing w:after="100" w:before="100" w:line="240"/>
+              <w:ind w:firstLine="0" w:left="100" w:right="100"/>
+            </w:pPr>
+            <w:r xmlns:w="http://schemas.openxmlformats.org/wordprocessingml/2006/main" xmlns:wp="http://schemas.openxmlformats.org/drawingml/2006/wordprocessingDrawing" xmlns:r="http://schemas.openxmlformats.org/officeDocument/2006/relationships" xmlns:w14="http://schemas.microsoft.com/office/word/2010/wordml">
+              <w:rPr>
+                <w:rFonts w:ascii="Helvetica" w:hAnsi="Helvetica" w:eastAsia="Helvetica" w:cs="Helvetica"/>
+                <w:sz w:val="22"/>
+                <w:szCs w:val="22"/>
+                <w:color w:val="000000"/>
+              </w:rPr>
+              <w:t xml:space="preserve">0.137 (0.187)</w:t>
+            </w:r>
+          </w:p>
+        </w:tc>
+      </w:tr>
+    </w:tbl>
+    <w:bookmarkEnd w:id="38"/>
+    <w:bookmarkStart w:id="39" w:name="X2a92edef38bd59c372768102b5c7124764a4dc2"/>
+    <w:p>
+      <w:pPr>
+        <w:pStyle w:val="Heading3"/>
+      </w:pPr>
+      <w:r>
+        <w:t xml:space="preserve">Are the differences by decade statistically significant?</w:t>
+      </w:r>
+    </w:p>
+    <w:p>
+      <w:pPr>
+        <w:pStyle w:val="FirstParagraph"/>
+      </w:pPr>
+      <w:r>
+        <w:t xml:space="preserve">Are there significant differences in average rates of change in</w:t>
+      </w:r>
+      <w:r>
+        <w:t xml:space="preserve"> </w:t>
+      </w:r>
+      <m:oMath>
+        <m:sSub>
+          <m:e>
+            <m:r>
+              <m:t>e</m:t>
+            </m:r>
+          </m:e>
+          <m:sub>
+            <m:r>
+              <m:t>x</m:t>
+            </m:r>
+          </m:sub>
+        </m:sSub>
+      </m:oMath>
+      <w:r>
+        <w:t xml:space="preserve"> </w:t>
+      </w:r>
+      <w:r>
+        <w:t xml:space="preserve">by decade? Another way of expressing this question is to ask whether knowing the decade in which an observation has been observed is informative as to what such values will be. This rephrased question was addressed by, for each starting age (0 or 65 years), sex and country, fitting two competing model specifications -</w:t>
+      </w:r>
+      <w:r>
+        <w:t xml:space="preserve"> </w:t>
+      </w:r>
+      <m:oMath>
+        <m:sSub>
+          <m:e>
+            <m:r>
+              <m:t>M</m:t>
+            </m:r>
+          </m:e>
+          <m:sub>
+            <m:r>
+              <m:t>0</m:t>
+            </m:r>
+          </m:sub>
+        </m:sSub>
+      </m:oMath>
+      <w:r>
+        <w:t xml:space="preserve"> </w:t>
+      </w:r>
+      <w:r>
+        <w:t xml:space="preserve">and</w:t>
+      </w:r>
+      <w:r>
+        <w:t xml:space="preserve"> </w:t>
+      </w:r>
+      <m:oMath>
+        <m:sSub>
+          <m:e>
+            <m:r>
+              <m:t>M</m:t>
+            </m:r>
+          </m:e>
+          <m:sub>
+            <m:r>
+              <m:t>A</m:t>
+            </m:r>
+          </m:sub>
+        </m:sSub>
+      </m:oMath>
+      <w:r>
+        <w:t xml:space="preserve"> </w:t>
+      </w:r>
+      <w:r>
+        <w:t xml:space="preserve">- and running an F test on the residuals of these two models. The Null model specification,</w:t>
+      </w:r>
+      <w:r>
+        <w:t xml:space="preserve"> </w:t>
+      </w:r>
+      <m:oMath>
+        <m:sSub>
+          <m:e>
+            <m:r>
+              <m:t>M</m:t>
+            </m:r>
+          </m:e>
+          <m:sub>
+            <m:r>
+              <m:t>0</m:t>
+            </m:r>
+          </m:sub>
+        </m:sSub>
+      </m:oMath>
+      <w:r>
+        <w:t xml:space="preserve">, regresses</w:t>
+      </w:r>
+      <w:r>
+        <w:t xml:space="preserve"> </w:t>
+      </w:r>
+      <m:oMath>
+        <m:r>
+          <m:t>δ</m:t>
+        </m:r>
+        <m:sSub>
+          <m:e>
+            <m:r>
+              <m:t>e</m:t>
+            </m:r>
+          </m:e>
+          <m:sub>
+            <m:r>
+              <m:t>x</m:t>
+            </m:r>
+          </m:sub>
+        </m:sSub>
+      </m:oMath>
+      <w:r>
+        <w:t xml:space="preserve"> </w:t>
+      </w:r>
+      <w:r>
+        <w:t xml:space="preserve">(observed annual changes in</w:t>
+      </w:r>
+      <w:r>
+        <w:t xml:space="preserve"> </w:t>
+      </w:r>
+      <m:oMath>
+        <m:sSub>
+          <m:e>
+            <m:r>
+              <m:t>e</m:t>
+            </m:r>
+          </m:e>
+          <m:sub>
+            <m:r>
+              <m:t>x</m:t>
+            </m:r>
+          </m:sub>
+        </m:sSub>
+      </m:oMath>
+      <w:r>
+        <w:t xml:space="preserve">) against a single intercept term</w:t>
+      </w:r>
+      <w:r>
+        <w:t xml:space="preserve"> </w:t>
+      </w:r>
+      <m:oMath>
+        <m:r>
+          <m:t>α</m:t>
+        </m:r>
+      </m:oMath>
+      <w:r>
+        <w:t xml:space="preserve">; put another way:</w:t>
+      </w:r>
+      <w:r>
+        <w:t xml:space="preserve"> </w:t>
+      </w:r>
+      <m:oMath>
+        <m:sSub>
+          <m:e>
+            <m:r>
+              <m:t>M</m:t>
+            </m:r>
+          </m:e>
+          <m:sub>
+            <m:r>
+              <m:t>0</m:t>
+            </m:r>
+          </m:sub>
+        </m:sSub>
+      </m:oMath>
+      <w:r>
+        <w:t xml:space="preserve"> </w:t>
+      </w:r>
+      <w:r>
+        <w:t xml:space="preserve">assumes that all observations are drawn from a Normal distribution with a mean value of</w:t>
+      </w:r>
+      <w:r>
+        <w:t xml:space="preserve"> </w:t>
+      </w:r>
+      <m:oMath>
+        <m:r>
+          <m:t>α</m:t>
+        </m:r>
+      </m:oMath>
+      <w:r>
+        <w:t xml:space="preserve">, and that this is consistent across all observed decades. The alternative model specification,</w:t>
+      </w:r>
+      <w:r>
+        <w:t xml:space="preserve"> </w:t>
+      </w:r>
+      <m:oMath>
+        <m:sSub>
+          <m:e>
+            <m:r>
+              <m:t>M</m:t>
+            </m:r>
+          </m:e>
+          <m:sub>
+            <m:r>
+              <m:t>A</m:t>
+            </m:r>
+          </m:sub>
+        </m:sSub>
+      </m:oMath>
+      <w:r>
+        <w:t xml:space="preserve">, also includes the</w:t>
+      </w:r>
+      <w:r>
+        <w:t xml:space="preserve"> </w:t>
+      </w:r>
+      <m:oMath>
+        <m:r>
+          <m:t>α</m:t>
+        </m:r>
+      </m:oMath>
+      <w:r>
+        <w:t xml:space="preserve"> </w:t>
+      </w:r>
+      <w:r>
+        <w:t xml:space="preserve">term, but also includes dummy variables to indicate which decade the realised value of</w:t>
+      </w:r>
+      <w:r>
+        <w:t xml:space="preserve"> </w:t>
+      </w:r>
+      <m:oMath>
+        <m:r>
+          <m:t>δ</m:t>
+        </m:r>
+        <m:sSub>
+          <m:e>
+            <m:r>
+              <m:t>e</m:t>
+            </m:r>
+          </m:e>
+          <m:sub>
+            <m:r>
+              <m:t>0</m:t>
+            </m:r>
+          </m:sub>
+        </m:sSub>
+      </m:oMath>
+      <w:r>
+        <w:t xml:space="preserve"> </w:t>
+      </w:r>
+      <w:r>
+        <w:t xml:space="preserve">corresponds to. (Because one of the decades needs to be the reference category against which other decades are compared, there are one fewer decadal dummy variables than decades in the dataset for a given country, and the</w:t>
+      </w:r>
+      <w:r>
+        <w:t xml:space="preserve"> </w:t>
+      </w:r>
+      <m:oMath>
+        <m:r>
+          <m:t>α</m:t>
+        </m:r>
+      </m:oMath>
+      <w:r>
+        <w:t xml:space="preserve"> </w:t>
+      </w:r>
+      <w:r>
+        <w:t xml:space="preserve">parameter in</w:t>
+      </w:r>
+      <w:r>
+        <w:t xml:space="preserve"> </w:t>
+      </w:r>
+      <m:oMath>
+        <m:sSub>
+          <m:e>
+            <m:r>
+              <m:t>M</m:t>
+            </m:r>
+          </m:e>
+          <m:sub>
+            <m:r>
+              <m:t>A</m:t>
+            </m:r>
+          </m:sub>
+        </m:sSub>
+      </m:oMath>
+      <w:r>
+        <w:t xml:space="preserve"> </w:t>
+      </w:r>
+      <w:r>
+        <w:t xml:space="preserve">estimates the mean change in</w:t>
+      </w:r>
+      <w:r>
+        <w:t xml:space="preserve"> </w:t>
+      </w:r>
+      <m:oMath>
+        <m:r>
+          <m:t>δ</m:t>
+        </m:r>
+        <m:sSub>
+          <m:e>
+            <m:r>
+              <m:t>e</m:t>
+            </m:r>
+          </m:e>
+          <m:sub>
+            <m:r>
+              <m:t>0</m:t>
+            </m:r>
+          </m:sub>
+        </m:sSub>
+      </m:oMath>
+      <w:r>
+        <w:t xml:space="preserve"> </w:t>
+      </w:r>
+      <w:r>
+        <w:t xml:space="preserve">in the first decade, and so cannot be compared directly with the</w:t>
+      </w:r>
+      <w:r>
+        <w:t xml:space="preserve"> </w:t>
+      </w:r>
+      <m:oMath>
+        <m:r>
+          <m:t>α</m:t>
+        </m:r>
+      </m:oMath>
+      <w:r>
+        <w:t xml:space="preserve"> </w:t>
+      </w:r>
+      <w:r>
+        <w:t xml:space="preserve">parameter in</w:t>
+      </w:r>
+      <w:r>
+        <w:t xml:space="preserve"> </w:t>
+      </w:r>
+      <m:oMath>
+        <m:sSub>
+          <m:e>
+            <m:r>
+              <m:t>M</m:t>
+            </m:r>
+          </m:e>
+          <m:sub>
+            <m:r>
+              <m:t>0</m:t>
+            </m:r>
+          </m:sub>
+        </m:sSub>
+      </m:oMath>
+      <w:r>
+        <w:t xml:space="preserve">.) A P-value from the F test comparing</w:t>
+      </w:r>
+      <w:r>
+        <w:t xml:space="preserve"> </w:t>
+      </w:r>
+      <m:oMath>
+        <m:sSub>
+          <m:e>
+            <m:r>
+              <m:t>M</m:t>
+            </m:r>
+          </m:e>
+          <m:sub>
+            <m:r>
+              <m:t>0</m:t>
+            </m:r>
+          </m:sub>
+        </m:sSub>
+      </m:oMath>
+      <w:r>
+        <w:t xml:space="preserve"> </w:t>
+      </w:r>
+      <w:r>
+        <w:t xml:space="preserve">and</w:t>
+      </w:r>
+      <w:r>
+        <w:t xml:space="preserve"> </w:t>
+      </w:r>
+      <m:oMath>
+        <m:sSub>
+          <m:e>
+            <m:r>
+              <m:t>M</m:t>
+            </m:r>
+          </m:e>
+          <m:sub>
+            <m:r>
+              <m:t>A</m:t>
+            </m:r>
+          </m:sub>
+        </m:sSub>
+      </m:oMath>
+      <w:r>
+        <w:t xml:space="preserve"> </w:t>
+      </w:r>
+      <w:r>
+        <w:t xml:space="preserve">of less than 0.05 is taken to indicate that</w:t>
+      </w:r>
+      <w:r>
+        <w:t xml:space="preserve"> </w:t>
+      </w:r>
+      <m:oMath>
+        <m:sSub>
+          <m:e>
+            <m:r>
+              <m:t>M</m:t>
+            </m:r>
+          </m:e>
+          <m:sub>
+            <m:r>
+              <m:t>A</m:t>
+            </m:r>
+          </m:sub>
+        </m:sSub>
+      </m:oMath>
+      <w:r>
+        <w:t xml:space="preserve"> </w:t>
+      </w:r>
+      <w:r>
+        <w:t xml:space="preserve">should be preferred to</w:t>
+      </w:r>
+      <w:r>
+        <w:t xml:space="preserve"> </w:t>
+      </w:r>
+      <m:oMath>
+        <m:sSub>
+          <m:e>
+            <m:r>
+              <m:t>M</m:t>
+            </m:r>
+          </m:e>
+          <m:sub>
+            <m:r>
+              <m:t>0</m:t>
+            </m:r>
+          </m:sub>
+        </m:sSub>
+      </m:oMath>
+      <w:r>
+        <w:t xml:space="preserve">, and so that there are systemic differences in average rates of improvement by decade for a given country, sex, and starting age.</w:t>
+      </w:r>
+    </w:p>
+    <w:p>
+      <w:pPr>
+        <w:pStyle w:val="BodyText"/>
+      </w:pPr>
+      <w:r>
+        <w:t xml:space="preserve">We found the only significant change decade-on-decades was for East Germany for females at birth and at aged 65 years. This is consistent with existing literature in this area, showing the convergence of life expectancy for females in East and West Germany following reunification.</w:t>
+      </w:r>
+    </w:p>
+    <w:p>
+      <w:pPr>
+        <w:pStyle w:val="SourceCode"/>
+      </w:pPr>
+      <w:r>
+        <w:rPr>
+          <w:rStyle w:val="VerbatimChar"/>
+        </w:rPr>
+        <w:t xml:space="preserve">## </w:t>
+      </w:r>
+      <w:r>
+        <w:br/>
+      </w:r>
+      <w:r>
+        <w:rPr>
+          <w:rStyle w:val="VerbatimChar"/>
+        </w:rPr>
+        <w:t xml:space="preserve">## Call:</w:t>
+      </w:r>
+      <w:r>
+        <w:br/>
+      </w:r>
+      <w:r>
+        <w:rPr>
+          <w:rStyle w:val="VerbatimChar"/>
+        </w:rPr>
+        <w:t xml:space="preserve">## lm(formula = delta_ex ~ 1, data = dta_for_decade_comparison)</w:t>
+      </w:r>
+      <w:r>
+        <w:br/>
+      </w:r>
+      <w:r>
+        <w:rPr>
+          <w:rStyle w:val="VerbatimChar"/>
+        </w:rPr>
+        <w:t xml:space="preserve">## </w:t>
+      </w:r>
+      <w:r>
+        <w:br/>
+      </w:r>
+      <w:r>
+        <w:rPr>
+          <w:rStyle w:val="VerbatimChar"/>
+        </w:rPr>
+        <w:t xml:space="preserve">## Residuals:</w:t>
+      </w:r>
+      <w:r>
+        <w:br/>
+      </w:r>
+      <w:r>
+        <w:rPr>
+          <w:rStyle w:val="VerbatimChar"/>
+        </w:rPr>
+        <w:t xml:space="preserve">##      Min       1Q   Median       3Q      Max </w:t>
+      </w:r>
+      <w:r>
+        <w:br/>
+      </w:r>
+      <w:r>
+        <w:rPr>
+          <w:rStyle w:val="VerbatimChar"/>
+        </w:rPr>
+        <w:t xml:space="preserve">## -0.43359 -0.09359 -0.03359  0.13141  0.41641 </w:t>
+      </w:r>
+      <w:r>
+        <w:br/>
+      </w:r>
+      <w:r>
+        <w:rPr>
+          <w:rStyle w:val="VerbatimChar"/>
+        </w:rPr>
+        <w:t xml:space="preserve">## </w:t>
+      </w:r>
+      <w:r>
+        <w:br/>
+      </w:r>
+      <w:r>
+        <w:rPr>
+          <w:rStyle w:val="VerbatimChar"/>
+        </w:rPr>
+        <w:t xml:space="preserve">## Coefficients:</w:t>
+      </w:r>
+      <w:r>
+        <w:br/>
+      </w:r>
+      <w:r>
+        <w:rPr>
+          <w:rStyle w:val="VerbatimChar"/>
+        </w:rPr>
+        <w:t xml:space="preserve">##             Estimate Std. Error t value Pr(&gt;|t|)    </w:t>
+      </w:r>
+      <w:r>
+        <w:br/>
+      </w:r>
+      <w:r>
+        <w:rPr>
+          <w:rStyle w:val="VerbatimChar"/>
+        </w:rPr>
+        <w:t xml:space="preserve">## (Intercept)  0.17359    0.03185    5.45 3.24e-06 ***</w:t>
+      </w:r>
+      <w:r>
+        <w:br/>
+      </w:r>
+      <w:r>
+        <w:rPr>
+          <w:rStyle w:val="VerbatimChar"/>
+        </w:rPr>
+        <w:t xml:space="preserve">## ---</w:t>
+      </w:r>
+      <w:r>
+        <w:br/>
+      </w:r>
+      <w:r>
+        <w:rPr>
+          <w:rStyle w:val="VerbatimChar"/>
+        </w:rPr>
+        <w:t xml:space="preserve">## Signif. codes:  0 '***' 0.001 '**' 0.01 '*' 0.05 '.' 0.1 ' ' 1</w:t>
+      </w:r>
+      <w:r>
+        <w:br/>
+      </w:r>
+      <w:r>
+        <w:rPr>
+          <w:rStyle w:val="VerbatimChar"/>
+        </w:rPr>
+        <w:t xml:space="preserve">## </w:t>
+      </w:r>
+      <w:r>
+        <w:br/>
+      </w:r>
+      <w:r>
+        <w:rPr>
+          <w:rStyle w:val="VerbatimChar"/>
+        </w:rPr>
+        <w:t xml:space="preserve">## Residual standard error: 0.1989 on 38 degrees of freedom</w:t>
+      </w:r>
+    </w:p>
+    <w:p>
+      <w:pPr>
+        <w:pStyle w:val="SourceCode"/>
+      </w:pPr>
+      <w:r>
+        <w:rPr>
+          <w:rStyle w:val="VerbatimChar"/>
+        </w:rPr>
+        <w:t xml:space="preserve">## </w:t>
+      </w:r>
+      <w:r>
+        <w:br/>
+      </w:r>
+      <w:r>
+        <w:rPr>
+          <w:rStyle w:val="VerbatimChar"/>
+        </w:rPr>
+        <w:t xml:space="preserve">## Call:</w:t>
+      </w:r>
+      <w:r>
+        <w:br/>
+      </w:r>
+      <w:r>
+        <w:rPr>
+          <w:rStyle w:val="VerbatimChar"/>
+        </w:rPr>
+        <w:t xml:space="preserve">## lm(formula = delta_ex ~ factor(decade), data = dta_for_decade_comparison)</w:t>
+      </w:r>
+      <w:r>
+        <w:br/>
+      </w:r>
+      <w:r>
+        <w:rPr>
+          <w:rStyle w:val="VerbatimChar"/>
+        </w:rPr>
+        <w:t xml:space="preserve">## </w:t>
+      </w:r>
+      <w:r>
+        <w:br/>
+      </w:r>
+      <w:r>
+        <w:rPr>
+          <w:rStyle w:val="VerbatimChar"/>
+        </w:rPr>
+        <w:t xml:space="preserve">## Residuals:</w:t>
+      </w:r>
+      <w:r>
+        <w:br/>
+      </w:r>
+      <w:r>
+        <w:rPr>
+          <w:rStyle w:val="VerbatimChar"/>
+        </w:rPr>
+        <w:t xml:space="preserve">##      Min       1Q   Median       3Q      Max </w:t>
+      </w:r>
+      <w:r>
+        <w:br/>
+      </w:r>
+      <w:r>
+        <w:rPr>
+          <w:rStyle w:val="VerbatimChar"/>
+        </w:rPr>
+        <w:t xml:space="preserve">## -0.40000 -0.11567  0.00667  0.12833  0.34600 </w:t>
+      </w:r>
+      <w:r>
+        <w:br/>
+      </w:r>
+      <w:r>
+        <w:rPr>
+          <w:rStyle w:val="VerbatimChar"/>
+        </w:rPr>
+        <w:t xml:space="preserve">## </w:t>
+      </w:r>
+      <w:r>
+        <w:br/>
+      </w:r>
+      <w:r>
+        <w:rPr>
+          <w:rStyle w:val="VerbatimChar"/>
+        </w:rPr>
+        <w:t xml:space="preserve">## Coefficients:</w:t>
+      </w:r>
+      <w:r>
+        <w:br/>
+      </w:r>
+      <w:r>
+        <w:rPr>
+          <w:rStyle w:val="VerbatimChar"/>
+        </w:rPr>
+        <w:t xml:space="preserve">##                    Estimate Std. Error t value Pr(&gt;|t|)   </w:t>
+      </w:r>
+      <w:r>
+        <w:br/>
+      </w:r>
+      <w:r>
+        <w:rPr>
+          <w:rStyle w:val="VerbatimChar"/>
+        </w:rPr>
+        <w:t xml:space="preserve">## (Intercept)         0.19000    0.06260   3.035  0.00451 **</w:t>
+      </w:r>
+      <w:r>
+        <w:br/>
+      </w:r>
+      <w:r>
+        <w:rPr>
+          <w:rStyle w:val="VerbatimChar"/>
+        </w:rPr>
+        <w:t xml:space="preserve">## factor(decade)1990 -0.02600    0.08852  -0.294  0.77072   </w:t>
+      </w:r>
+      <w:r>
+        <w:br/>
+      </w:r>
+      <w:r>
+        <w:rPr>
+          <w:rStyle w:val="VerbatimChar"/>
+        </w:rPr>
+        <w:t xml:space="preserve">## factor(decade)2000  0.05800    0.08852   0.655  0.51663   </w:t>
+      </w:r>
+      <w:r>
+        <w:br/>
+      </w:r>
+      <w:r>
+        <w:rPr>
+          <w:rStyle w:val="VerbatimChar"/>
+        </w:rPr>
+        <w:t xml:space="preserve">## factor(decade)2010 -0.10667    0.09095  -1.173  0.24880   </w:t>
+      </w:r>
+      <w:r>
+        <w:br/>
+      </w:r>
+      <w:r>
+        <w:rPr>
+          <w:rStyle w:val="VerbatimChar"/>
+        </w:rPr>
+        <w:t xml:space="preserve">## ---</w:t>
+      </w:r>
+      <w:r>
+        <w:br/>
+      </w:r>
+      <w:r>
+        <w:rPr>
+          <w:rStyle w:val="VerbatimChar"/>
+        </w:rPr>
+        <w:t xml:space="preserve">## Signif. codes:  0 '***' 0.001 '**' 0.01 '*' 0.05 '.' 0.1 ' ' 1</w:t>
+      </w:r>
+      <w:r>
+        <w:br/>
+      </w:r>
+      <w:r>
+        <w:rPr>
+          <w:rStyle w:val="VerbatimChar"/>
+        </w:rPr>
+        <w:t xml:space="preserve">## </w:t>
+      </w:r>
+      <w:r>
+        <w:br/>
+      </w:r>
+      <w:r>
+        <w:rPr>
+          <w:rStyle w:val="VerbatimChar"/>
+        </w:rPr>
+        <w:t xml:space="preserve">## Residual standard error: 0.1979 on 35 degrees of freedom</w:t>
+      </w:r>
+      <w:r>
+        <w:br/>
+      </w:r>
+      <w:r>
+        <w:rPr>
+          <w:rStyle w:val="VerbatimChar"/>
+        </w:rPr>
+        <w:t xml:space="preserve">## Multiple R-squared:  0.08798,    Adjusted R-squared:  0.009808 </w:t>
+      </w:r>
+      <w:r>
+        <w:br/>
+      </w:r>
+      <w:r>
+        <w:rPr>
+          <w:rStyle w:val="VerbatimChar"/>
+        </w:rPr>
+        <w:t xml:space="preserve">## F-statistic: 1.125 on 3 and 35 DF,  p-value: 0.3521</w:t>
+      </w:r>
+    </w:p>
+    <w:p>
+      <w:pPr>
+        <w:pStyle w:val="SourceCode"/>
+      </w:pPr>
+      <w:r>
+        <w:rPr>
+          <w:rStyle w:val="VerbatimChar"/>
+        </w:rPr>
+        <w:t xml:space="preserve">## Analysis of Variance Table</w:t>
+      </w:r>
+      <w:r>
+        <w:br/>
+      </w:r>
+      <w:r>
+        <w:rPr>
+          <w:rStyle w:val="VerbatimChar"/>
+        </w:rPr>
+        <w:t xml:space="preserve">## </w:t>
+      </w:r>
+      <w:r>
+        <w:br/>
+      </w:r>
+      <w:r>
+        <w:rPr>
+          <w:rStyle w:val="VerbatimChar"/>
+        </w:rPr>
+        <w:t xml:space="preserve">## Model 1: delta_ex ~ 1</w:t>
+      </w:r>
+      <w:r>
+        <w:br/>
+      </w:r>
+      <w:r>
+        <w:rPr>
+          <w:rStyle w:val="VerbatimChar"/>
+        </w:rPr>
+        <w:t xml:space="preserve">## Model 2: delta_ex ~ factor(decade)</w:t>
+      </w:r>
+      <w:r>
+        <w:br/>
+      </w:r>
+      <w:r>
+        <w:rPr>
+          <w:rStyle w:val="VerbatimChar"/>
+        </w:rPr>
+        <w:t xml:space="preserve">##   Res.Df    RSS Df Sum of Sq      F Pr(&gt;F)</w:t>
+      </w:r>
+      <w:r>
+        <w:br/>
+      </w:r>
+      <w:r>
+        <w:rPr>
+          <w:rStyle w:val="VerbatimChar"/>
+        </w:rPr>
+        <w:t xml:space="preserve">## 1     38 1.5037                           </w:t>
+      </w:r>
+      <w:r>
+        <w:br/>
+      </w:r>
+      <w:r>
+        <w:rPr>
+          <w:rStyle w:val="VerbatimChar"/>
+        </w:rPr>
+        <w:t xml:space="preserve">## 2     35 1.3714  3    0.1323 1.1255 0.3521</w:t>
+      </w:r>
+    </w:p>
+    <w:p>
+      <w:pPr>
+        <w:pStyle w:val="SourceCode"/>
+      </w:pPr>
+      <w:r>
+        <w:rPr>
+          <w:rStyle w:val="VerbatimChar"/>
+        </w:rPr>
+        <w:t xml:space="preserve">## </w:t>
+      </w:r>
+      <w:r>
+        <w:br/>
+      </w:r>
+      <w:r>
+        <w:rPr>
+          <w:rStyle w:val="VerbatimChar"/>
+        </w:rPr>
+        <w:t xml:space="preserve">## Call:</w:t>
+      </w:r>
+      <w:r>
+        <w:br/>
+      </w:r>
+      <w:r>
+        <w:rPr>
+          <w:rStyle w:val="VerbatimChar"/>
+        </w:rPr>
+        <w:t xml:space="preserve">## lm(formula = delta_ex ~ factor(decade), data = .)</w:t>
+      </w:r>
+      <w:r>
+        <w:br/>
+      </w:r>
+      <w:r>
+        <w:rPr>
+          <w:rStyle w:val="VerbatimChar"/>
+        </w:rPr>
+        <w:t xml:space="preserve">## </w:t>
+      </w:r>
+      <w:r>
+        <w:br/>
+      </w:r>
+      <w:r>
+        <w:rPr>
+          <w:rStyle w:val="VerbatimChar"/>
+        </w:rPr>
+        <w:t xml:space="preserve">## Residuals:</w:t>
+      </w:r>
+      <w:r>
+        <w:br/>
+      </w:r>
+      <w:r>
+        <w:rPr>
+          <w:rStyle w:val="VerbatimChar"/>
+        </w:rPr>
+        <w:t xml:space="preserve">##     Min      1Q  Median      3Q     Max </w:t>
+      </w:r>
+      <w:r>
+        <w:br/>
+      </w:r>
+      <w:r>
+        <w:rPr>
+          <w:rStyle w:val="VerbatimChar"/>
+        </w:rPr>
+        <w:t xml:space="preserve">## -0.5560 -0.1115 -0.0160  0.1133  0.4612 </w:t>
+      </w:r>
+      <w:r>
+        <w:br/>
+      </w:r>
+      <w:r>
+        <w:rPr>
+          <w:rStyle w:val="VerbatimChar"/>
+        </w:rPr>
+        <w:t xml:space="preserve">## </w:t>
+      </w:r>
+      <w:r>
+        <w:br/>
+      </w:r>
+      <w:r>
+        <w:rPr>
+          <w:rStyle w:val="VerbatimChar"/>
+        </w:rPr>
+        <w:t xml:space="preserve">## Coefficients:</w:t>
+      </w:r>
+      <w:r>
+        <w:br/>
+      </w:r>
+      <w:r>
+        <w:rPr>
+          <w:rStyle w:val="VerbatimChar"/>
+        </w:rPr>
+        <w:t xml:space="preserve">##                    Estimate Std. Error t value Pr(&gt;|t|)  </w:t>
+      </w:r>
+      <w:r>
+        <w:br/>
+      </w:r>
+      <w:r>
+        <w:rPr>
+          <w:rStyle w:val="VerbatimChar"/>
+        </w:rPr>
+        <w:t xml:space="preserve">## (Intercept)         0.16400    0.06882   2.383   0.0229 *</w:t>
+      </w:r>
+      <w:r>
+        <w:br/>
+      </w:r>
+      <w:r>
+        <w:rPr>
+          <w:rStyle w:val="VerbatimChar"/>
+        </w:rPr>
+        <w:t xml:space="preserve">## factor(decade)1990  0.23200    0.09732   2.384   0.0229 *</w:t>
+      </w:r>
+      <w:r>
+        <w:br/>
+      </w:r>
+      <w:r>
+        <w:rPr>
+          <w:rStyle w:val="VerbatimChar"/>
+        </w:rPr>
+        <w:t xml:space="preserve">## factor(decade)2000  0.04200    0.09732   0.432   0.6688  </w:t>
+      </w:r>
+      <w:r>
+        <w:br/>
+      </w:r>
+      <w:r>
+        <w:rPr>
+          <w:rStyle w:val="VerbatimChar"/>
+        </w:rPr>
+        <w:t xml:space="preserve">## factor(decade)2010 -0.05525    0.10323  -0.535   0.5960  </w:t>
+      </w:r>
+      <w:r>
+        <w:br/>
+      </w:r>
+      <w:r>
+        <w:rPr>
+          <w:rStyle w:val="VerbatimChar"/>
+        </w:rPr>
+        <w:t xml:space="preserve">## ---</w:t>
+      </w:r>
+      <w:r>
+        <w:br/>
+      </w:r>
+      <w:r>
+        <w:rPr>
+          <w:rStyle w:val="VerbatimChar"/>
+        </w:rPr>
+        <w:t xml:space="preserve">## Signif. codes:  0 '***' 0.001 '**' 0.01 '*' 0.05 '.' 0.1 ' ' 1</w:t>
+      </w:r>
+      <w:r>
+        <w:br/>
+      </w:r>
+      <w:r>
+        <w:rPr>
+          <w:rStyle w:val="VerbatimChar"/>
+        </w:rPr>
+        <w:t xml:space="preserve">## </w:t>
+      </w:r>
+      <w:r>
+        <w:br/>
+      </w:r>
+      <w:r>
+        <w:rPr>
+          <w:rStyle w:val="VerbatimChar"/>
+        </w:rPr>
+        <w:t xml:space="preserve">## Residual standard error: 0.2176 on 34 degrees of freedom</w:t>
+      </w:r>
+      <w:r>
+        <w:br/>
+      </w:r>
+      <w:r>
+        <w:rPr>
+          <w:rStyle w:val="VerbatimChar"/>
+        </w:rPr>
+        <w:t xml:space="preserve">## Multiple R-squared:  0.2151, Adjusted R-squared:  0.1459 </w:t>
+      </w:r>
+      <w:r>
+        <w:br/>
+      </w:r>
+      <w:r>
+        <w:rPr>
+          <w:rStyle w:val="VerbatimChar"/>
+        </w:rPr>
+        <w:t xml:space="preserve">## F-statistic: 3.106 on 3 and 34 DF,  p-value: 0.03925</w:t>
+      </w:r>
+    </w:p>
+    <w:p>
+      <w:pPr>
+        <w:pStyle w:val="SourceCode"/>
+      </w:pPr>
+      <w:r>
+        <w:rPr>
+          <w:rStyle w:val="VerbatimChar"/>
+        </w:rPr>
+        <w:t xml:space="preserve">## </w:t>
+      </w:r>
+      <w:r>
+        <w:br/>
+      </w:r>
+      <w:r>
+        <w:rPr>
+          <w:rStyle w:val="VerbatimChar"/>
+        </w:rPr>
+        <w:t xml:space="preserve">## Call:</w:t>
+      </w:r>
+      <w:r>
+        <w:br/>
+      </w:r>
+      <w:r>
+        <w:rPr>
+          <w:rStyle w:val="VerbatimChar"/>
+        </w:rPr>
+        <w:t xml:space="preserve">## lm(formula = delta_ex ~ factor(decade), data = .)</w:t>
+      </w:r>
+      <w:r>
+        <w:br/>
+      </w:r>
+      <w:r>
+        <w:rPr>
+          <w:rStyle w:val="VerbatimChar"/>
+        </w:rPr>
+        <w:t xml:space="preserve">## </w:t>
+      </w:r>
+      <w:r>
+        <w:br/>
+      </w:r>
+      <w:r>
+        <w:rPr>
+          <w:rStyle w:val="VerbatimChar"/>
+        </w:rPr>
+        <w:t xml:space="preserve">## Residuals:</w:t>
+      </w:r>
+      <w:r>
+        <w:br/>
+      </w:r>
+      <w:r>
+        <w:rPr>
+          <w:rStyle w:val="VerbatimChar"/>
+        </w:rPr>
+        <w:t xml:space="preserve">##      Min       1Q   Median       3Q      Max </w:t>
+      </w:r>
+      <w:r>
+        <w:br/>
+      </w:r>
+      <w:r>
+        <w:rPr>
+          <w:rStyle w:val="VerbatimChar"/>
+        </w:rPr>
+        <w:t xml:space="preserve">## -0.31125 -0.08300 -0.01162  0.08475  0.33875 </w:t>
+      </w:r>
+      <w:r>
+        <w:br/>
+      </w:r>
+      <w:r>
+        <w:rPr>
+          <w:rStyle w:val="VerbatimChar"/>
+        </w:rPr>
+        <w:t xml:space="preserve">## </w:t>
+      </w:r>
+      <w:r>
+        <w:br/>
+      </w:r>
+      <w:r>
+        <w:rPr>
+          <w:rStyle w:val="VerbatimChar"/>
+        </w:rPr>
+        <w:t xml:space="preserve">## Coefficients:</w:t>
+      </w:r>
+      <w:r>
+        <w:br/>
+      </w:r>
+      <w:r>
+        <w:rPr>
+          <w:rStyle w:val="VerbatimChar"/>
+        </w:rPr>
+        <w:t xml:space="preserve">##                    Estimate Std. Error t value Pr(&gt;|t|)   </w:t>
+      </w:r>
+      <w:r>
+        <w:br/>
+      </w:r>
+      <w:r>
+        <w:rPr>
+          <w:rStyle w:val="VerbatimChar"/>
+        </w:rPr>
+        <w:t xml:space="preserve">## (Intercept)         0.08200    0.04910   1.670   0.1041   </w:t>
+      </w:r>
+      <w:r>
+        <w:br/>
+      </w:r>
+      <w:r>
+        <w:rPr>
+          <w:rStyle w:val="VerbatimChar"/>
+        </w:rPr>
+        <w:t xml:space="preserve">## factor(decade)1990  0.20400    0.06944   2.938   0.0059 **</w:t>
+      </w:r>
+      <w:r>
+        <w:br/>
+      </w:r>
+      <w:r>
+        <w:rPr>
+          <w:rStyle w:val="VerbatimChar"/>
+        </w:rPr>
+        <w:t xml:space="preserve">## factor(decade)2000  0.07100    0.06944   1.022   0.3138   </w:t>
+      </w:r>
+      <w:r>
+        <w:br/>
+      </w:r>
+      <w:r>
+        <w:rPr>
+          <w:rStyle w:val="VerbatimChar"/>
+        </w:rPr>
+        <w:t xml:space="preserve">## factor(decade)2010  0.01925    0.07365   0.261   0.7954   </w:t>
+      </w:r>
+      <w:r>
+        <w:br/>
+      </w:r>
+      <w:r>
+        <w:rPr>
+          <w:rStyle w:val="VerbatimChar"/>
+        </w:rPr>
+        <w:t xml:space="preserve">## ---</w:t>
+      </w:r>
+      <w:r>
+        <w:br/>
+      </w:r>
+      <w:r>
+        <w:rPr>
+          <w:rStyle w:val="VerbatimChar"/>
+        </w:rPr>
+        <w:t xml:space="preserve">## Signif. codes:  0 '***' 0.001 '**' 0.01 '*' 0.05 '.' 0.1 ' ' 1</w:t>
+      </w:r>
+      <w:r>
+        <w:br/>
+      </w:r>
+      <w:r>
+        <w:rPr>
+          <w:rStyle w:val="VerbatimChar"/>
+        </w:rPr>
+        <w:t xml:space="preserve">## </w:t>
+      </w:r>
+      <w:r>
+        <w:br/>
+      </w:r>
+      <w:r>
+        <w:rPr>
+          <w:rStyle w:val="VerbatimChar"/>
+        </w:rPr>
+        <w:t xml:space="preserve">## Residual standard error: 0.1553 on 34 degrees of freedom</w:t>
+      </w:r>
+      <w:r>
+        <w:br/>
+      </w:r>
+      <w:r>
+        <w:rPr>
+          <w:rStyle w:val="VerbatimChar"/>
+        </w:rPr>
+        <w:t xml:space="preserve">## Multiple R-squared:  0.232,  Adjusted R-squared:  0.1642 </w:t>
+      </w:r>
+      <w:r>
+        <w:br/>
+      </w:r>
+      <w:r>
+        <w:rPr>
+          <w:rStyle w:val="VerbatimChar"/>
+        </w:rPr>
+        <w:t xml:space="preserve">## F-statistic: 3.423 on 3 and 34 DF,  p-value: 0.02796</w:t>
+      </w:r>
+    </w:p>
+    <w:bookmarkEnd w:id="39"/>
+    <w:bookmarkEnd w:id="40"/>
+    <w:bookmarkEnd w:id="41"/>
+    <w:bookmarkStart w:id="42" w:name="discussion"/>
     <w:p>
       <w:pPr>
         <w:pStyle w:val="Heading1"/>
@@ -1128,17 +3158,58 @@
         <w:t xml:space="preserve">Discussion</w:t>
       </w:r>
     </w:p>
-    <w:bookmarkEnd w:id="34"/>
-    <w:bookmarkStart w:id="35" w:name="bibliography"/>
+    <w:p>
+      <w:pPr>
+        <w:numPr>
+          <w:ilvl w:val="0"/>
+          <w:numId w:val="1012"/>
+        </w:numPr>
+        <w:pStyle w:val="Compact"/>
+      </w:pPr>
+      <w:r>
+        <w:rPr>
+          <w:bCs/>
+          <w:b/>
+        </w:rPr>
+        <w:t xml:space="preserve">Limitations</w:t>
+      </w:r>
+      <w:r>
+        <w:t xml:space="preserve">: fewer years for comparison in 2010s for some nations; comparing different time periods will provide different results e.g. New Labour years in E&amp;W.</w:t>
+      </w:r>
+    </w:p>
+    <w:bookmarkEnd w:id="42"/>
+    <w:bookmarkStart w:id="43" w:name="Xe9bf7194ace20c72088c0a5f5e06b9cbbd332af"/>
     <w:p>
       <w:pPr>
         <w:pStyle w:val="Heading1"/>
       </w:pPr>
       <w:r>
+        <w:t xml:space="preserve">Appendix A: Construction of Synthetic Germany</w:t>
+      </w:r>
+    </w:p>
+    <w:p>
+      <w:pPr>
+        <w:numPr>
+          <w:ilvl w:val="0"/>
+          <w:numId w:val="1013"/>
+        </w:numPr>
+        <w:pStyle w:val="Compact"/>
+      </w:pPr>
+      <w:r>
+        <w:t xml:space="preserve">Add further details here.</w:t>
+      </w:r>
+    </w:p>
+    <w:bookmarkEnd w:id="43"/>
+    <w:bookmarkStart w:id="44" w:name="bibliography"/>
+    <w:p>
+      <w:pPr>
+        <w:pStyle w:val="Heading1"/>
+      </w:pPr>
+      <w:r>
         <w:t xml:space="preserve">Bibliography</w:t>
       </w:r>
     </w:p>
-    <w:bookmarkEnd w:id="35"/>
+    <w:bookmarkEnd w:id="44"/>
     <w:sectPr/>
   </w:body>
 </w:document>
@@ -1170,7 +3241,7 @@
 <file path=word/numbering.xml><?xml version="1.0" encoding="utf-8"?>
 <w:numbering xmlns:w="http://schemas.openxmlformats.org/wordprocessingml/2006/main">
   <w:abstractNum w:abstractNumId="990">
-    <w:nsid w:val="A990"/>
+    <w:nsid w:val="2c1ae401"/>
     <w:multiLevelType w:val="multilevel"/>
     <w:lvl w:ilvl="0">
       <w:numFmt w:val="bullet"/>
@@ -1246,7 +3317,7 @@
     </w:lvl>
   </w:abstractNum>
   <w:abstractNum w:abstractNumId="991">
-    <w:nsid w:val="A991"/>
+    <w:nsid w:val="ea454b4c"/>
     <w:multiLevelType w:val="multilevel"/>
     <w:lvl w:ilvl="0">
       <w:numFmt w:val="bullet"/>
@@ -1333,6 +3404,36 @@
   <w:num w:numId="1003">
     <w:abstractNumId w:val="991"/>
   </w:num>
+  <w:num w:numId="1004">
+    <w:abstractNumId w:val="991"/>
+  </w:num>
+  <w:num w:numId="1005">
+    <w:abstractNumId w:val="991"/>
+  </w:num>
+  <w:num w:numId="1006">
+    <w:abstractNumId w:val="991"/>
+  </w:num>
+  <w:num w:numId="1007">
+    <w:abstractNumId w:val="991"/>
+  </w:num>
+  <w:num w:numId="1008">
+    <w:abstractNumId w:val="991"/>
+  </w:num>
+  <w:num w:numId="1009">
+    <w:abstractNumId w:val="991"/>
+  </w:num>
+  <w:num w:numId="1010">
+    <w:abstractNumId w:val="991"/>
+  </w:num>
+  <w:num w:numId="1011">
+    <w:abstractNumId w:val="991"/>
+  </w:num>
+  <w:num w:numId="1012">
+    <w:abstractNumId w:val="991"/>
+  </w:num>
+  <w:num w:numId="1013">
+    <w:abstractNumId w:val="991"/>
+  </w:num>
 </w:numbering>
 </file>
 
@@ -1341,10 +3442,10 @@
   <w:docDefaults>
     <w:rPrDefault>
       <w:rPr>
-        <w:rFonts w:asciiTheme="minorHAnsi" w:cstheme="minorBidi" w:eastAsiaTheme="minorHAnsi" w:hAnsiTheme="minorHAnsi"/>
+        <w:rFonts w:asciiTheme="minorHAnsi" w:eastAsiaTheme="minorHAnsi" w:hAnsiTheme="minorHAnsi" w:cstheme="minorBidi"/>
         <w:sz w:val="24"/>
         <w:szCs w:val="24"/>
-        <w:lang w:bidi="ar-SA" w:eastAsia="en-US" w:val="en-US"/>
+        <w:lang w:val="en-US" w:eastAsia="en-US" w:bidi="ar-SA"/>
       </w:rPr>
     </w:rPrDefault>
     <w:pPrDefault>
@@ -1353,35 +3454,35 @@
       </w:pPr>
     </w:pPrDefault>
   </w:docDefaults>
-  <w:latentStyles w:count="276" w:defLockedState="0" w:defQFormat="0" w:defSemiHidden="0" w:defUIPriority="0" w:defUnhideWhenUsed="0"/>
-  <w:style w:default="1" w:styleId="Normal" w:type="paragraph">
+  <w:latentStyles w:defLockedState="0" w:defUIPriority="0" w:defSemiHidden="0" w:defUnhideWhenUsed="0" w:defQFormat="0" w:count="276"/>
+  <w:style w:type="paragraph" w:default="1" w:styleId="Normal">
     <w:name w:val="Normal"/>
     <w:qFormat/>
   </w:style>
-  <w:style w:styleId="BodyText" w:type="paragraph">
+  <w:style w:type="paragraph" w:styleId="BodyText">
     <w:name w:val="Body Text"/>
     <w:basedOn w:val="Normal"/>
     <w:link w:val="BodyTextChar"/>
     <w:pPr>
-      <w:spacing w:after="180" w:before="180"/>
+      <w:spacing w:before="180" w:after="180"/>
     </w:pPr>
     <w:qFormat/>
   </w:style>
-  <w:style w:customStyle="1" w:styleId="FirstParagraph" w:type="paragraph">
+  <w:style w:type="paragraph" w:customStyle="1" w:styleId="FirstParagraph">
     <w:name w:val="First Paragraph"/>
     <w:basedOn w:val="BodyText"/>
     <w:next w:val="BodyText"/>
     <w:qFormat/>
   </w:style>
-  <w:style w:customStyle="1" w:styleId="Compact" w:type="paragraph">
+  <w:style w:type="paragraph" w:customStyle="1" w:styleId="Compact">
     <w:name w:val="Compact"/>
     <w:basedOn w:val="BodyText"/>
     <w:qFormat/>
     <w:pPr>
-      <w:spacing w:after="36" w:before="36"/>
+      <w:spacing w:before="36" w:after="36"/>
     </w:pPr>
   </w:style>
-  <w:style w:styleId="Title" w:type="paragraph">
+  <w:style w:type="paragraph" w:styleId="Title">
     <w:name w:val="Title"/>
     <w:basedOn w:val="Normal"/>
     <w:next w:val="BodyText"/>
@@ -1389,19 +3490,19 @@
     <w:pPr>
       <w:keepNext/>
       <w:keepLines/>
-      <w:spacing w:after="240" w:before="480"/>
+      <w:spacing w:before="480" w:after="240"/>
       <w:jc w:val="center"/>
     </w:pPr>
     <w:rPr>
-      <w:rFonts w:asciiTheme="majorHAnsi" w:cstheme="majorBidi" w:eastAsiaTheme="majorEastAsia" w:hAnsiTheme="majorHAnsi"/>
+      <w:rFonts w:asciiTheme="majorHAnsi" w:eastAsiaTheme="majorEastAsia" w:hAnsiTheme="majorHAnsi" w:cstheme="majorBidi"/>
       <w:b/>
       <w:bCs/>
-      <w:color w:themeColor="accent1" w:themeShade="B5" w:val="345A8A"/>
+      <w:color w:val="345A8A" w:themeColor="accent1" w:themeShade="B5"/>
       <w:sz w:val="36"/>
       <w:szCs w:val="36"/>
     </w:rPr>
   </w:style>
-  <w:style w:styleId="Subtitle" w:type="paragraph">
+  <w:style w:type="paragraph" w:styleId="Subtitle">
     <w:name w:val="Subtitle"/>
     <w:basedOn w:val="Title"/>
     <w:next w:val="BodyText"/>
@@ -1409,7 +3510,7 @@
     <w:pPr>
       <w:keepNext/>
       <w:keepLines/>
-      <w:spacing w:after="240" w:before="240"/>
+      <w:spacing w:before="240" w:after="240"/>
       <w:jc w:val="center"/>
     </w:pPr>
     <w:rPr>
@@ -1417,7 +3518,7 @@
       <w:szCs w:val="30"/>
     </w:rPr>
   </w:style>
-  <w:style w:customStyle="1" w:styleId="Author" w:type="paragraph">
+  <w:style w:type="paragraph" w:customStyle="1" w:styleId="Author">
     <w:name w:val="Author"/>
     <w:next w:val="BodyText"/>
     <w:qFormat/>
@@ -1427,7 +3528,7 @@
       <w:jc w:val="center"/>
     </w:pPr>
   </w:style>
-  <w:style w:styleId="Date" w:type="paragraph">
+  <w:style w:type="paragraph" w:styleId="Date">
     <w:name w:val="Date"/>
     <w:next w:val="BodyText"/>
     <w:qFormat/>
@@ -1437,7 +3538,7 @@
       <w:jc w:val="center"/>
     </w:pPr>
   </w:style>
-  <w:style w:customStyle="1" w:styleId="Abstract" w:type="paragraph">
+  <w:style w:type="paragraph" w:customStyle="1" w:styleId="Abstract">
     <w:name w:val="Abstract"/>
     <w:basedOn w:val="Normal"/>
     <w:next w:val="BodyText"/>
@@ -1445,14 +3546,14 @@
     <w:pPr>
       <w:keepNext/>
       <w:keepLines/>
-      <w:spacing w:after="300" w:before="300"/>
+      <w:spacing w:before="300" w:after="300"/>
     </w:pPr>
     <w:rPr>
       <w:sz w:val="20"/>
       <w:szCs w:val="20"/>
     </w:rPr>
   </w:style>
-  <w:style w:styleId="Bibliography" w:type="paragraph">
+  <w:style w:type="paragraph" w:styleId="Bibliography">
     <w:name w:val="Bibliography"/>
     <w:basedOn w:val="Normal"/>
     <w:next w:val="Bibliography"/>
@@ -1460,7 +3561,7 @@
     <w:pPr/>
     <w:rPr/>
   </w:style>
-  <w:style w:styleId="Heading1" w:type="paragraph">
+  <w:style w:type="paragraph" w:styleId="Heading1">
     <w:name w:val="Heading 1"/>
     <w:basedOn w:val="Normal"/>
     <w:next w:val="BodyText"/>
@@ -1469,19 +3570,19 @@
     <w:pPr>
       <w:keepNext/>
       <w:keepLines/>
-      <w:spacing w:after="0" w:before="480"/>
+      <w:spacing w:before="480" w:after="0"/>
       <w:outlineLvl w:val="0"/>
     </w:pPr>
     <w:rPr>
-      <w:rFonts w:asciiTheme="majorHAnsi" w:cstheme="majorBidi" w:eastAsiaTheme="majorEastAsia" w:hAnsiTheme="majorHAnsi"/>
+      <w:rFonts w:asciiTheme="majorHAnsi" w:eastAsiaTheme="majorEastAsia" w:hAnsiTheme="majorHAnsi" w:cstheme="majorBidi"/>
       <w:b/>
       <w:bCs/>
-      <w:color w:themeColor="accent1" w:val="4F81BD"/>
+      <w:color w:val="4F81BD" w:themeColor="accent1"/>
       <w:sz w:val="32"/>
       <w:szCs w:val="32"/>
     </w:rPr>
   </w:style>
-  <w:style w:styleId="Heading2" w:type="paragraph">
+  <w:style w:type="paragraph" w:styleId="Heading2">
     <w:name w:val="Heading 2"/>
     <w:basedOn w:val="Normal"/>
     <w:next w:val="BodyText"/>
@@ -1491,19 +3592,19 @@
     <w:pPr>
       <w:keepNext/>
       <w:keepLines/>
-      <w:spacing w:after="0" w:before="200"/>
+      <w:spacing w:before="200" w:after="0"/>
       <w:outlineLvl w:val="1"/>
     </w:pPr>
     <w:rPr>
-      <w:rFonts w:asciiTheme="majorHAnsi" w:cstheme="majorBidi" w:eastAsiaTheme="majorEastAsia" w:hAnsiTheme="majorHAnsi"/>
+      <w:rFonts w:asciiTheme="majorHAnsi" w:eastAsiaTheme="majorEastAsia" w:hAnsiTheme="majorHAnsi" w:cstheme="majorBidi"/>
       <w:b/>
       <w:bCs/>
-      <w:color w:themeColor="accent1" w:val="4F81BD"/>
+      <w:color w:val="4F81BD" w:themeColor="accent1"/>
       <w:sz w:val="28"/>
       <w:szCs w:val="28"/>
     </w:rPr>
   </w:style>
-  <w:style w:styleId="Heading3" w:type="paragraph">
+  <w:style w:type="paragraph" w:styleId="Heading3">
     <w:name w:val="Heading 3"/>
     <w:basedOn w:val="Normal"/>
     <w:next w:val="BodyText"/>
@@ -1513,19 +3614,19 @@
     <w:pPr>
       <w:keepNext/>
       <w:keepLines/>
-      <w:spacing w:after="0" w:before="200"/>
+      <w:spacing w:before="200" w:after="0"/>
       <w:outlineLvl w:val="2"/>
     </w:pPr>
     <w:rPr>
-      <w:rFonts w:asciiTheme="majorHAnsi" w:cstheme="majorBidi" w:eastAsiaTheme="majorEastAsia" w:hAnsiTheme="majorHAnsi"/>
+      <w:rFonts w:asciiTheme="majorHAnsi" w:eastAsiaTheme="majorEastAsia" w:hAnsiTheme="majorHAnsi" w:cstheme="majorBidi"/>
       <w:b/>
       <w:bCs/>
-      <w:color w:themeColor="accent1" w:val="4F81BD"/>
+      <w:color w:val="4F81BD" w:themeColor="accent1"/>
       <w:sz w:val="24"/>
       <w:szCs w:val="24"/>
     </w:rPr>
   </w:style>
-  <w:style w:styleId="Heading4" w:type="paragraph">
+  <w:style w:type="paragraph" w:styleId="Heading4">
     <w:name w:val="Heading 4"/>
     <w:basedOn w:val="Normal"/>
     <w:next w:val="BodyText"/>
@@ -1535,19 +3636,19 @@
     <w:pPr>
       <w:keepNext/>
       <w:keepLines/>
-      <w:spacing w:after="0" w:before="200"/>
+      <w:spacing w:before="200" w:after="0"/>
       <w:outlineLvl w:val="3"/>
     </w:pPr>
     <w:rPr>
-      <w:rFonts w:asciiTheme="majorHAnsi" w:cstheme="majorBidi" w:eastAsiaTheme="majorEastAsia" w:hAnsiTheme="majorHAnsi"/>
+      <w:rFonts w:asciiTheme="majorHAnsi" w:eastAsiaTheme="majorEastAsia" w:hAnsiTheme="majorHAnsi" w:cstheme="majorBidi"/>
       <w:i/>
       <w:bCs/>
-      <w:color w:themeColor="accent1" w:val="4F81BD"/>
+      <w:color w:val="4F81BD" w:themeColor="accent1"/>
       <w:sz w:val="24"/>
       <w:szCs w:val="24"/>
     </w:rPr>
   </w:style>
-  <w:style w:styleId="Heading5" w:type="paragraph">
+  <w:style w:type="paragraph" w:styleId="Heading5">
     <w:name w:val="Heading 5"/>
     <w:basedOn w:val="Normal"/>
     <w:next w:val="BodyText"/>
@@ -1557,18 +3658,18 @@
     <w:pPr>
       <w:keepNext/>
       <w:keepLines/>
-      <w:spacing w:after="0" w:before="200"/>
+      <w:spacing w:before="200" w:after="0"/>
       <w:outlineLvl w:val="4"/>
     </w:pPr>
     <w:rPr>
-      <w:rFonts w:asciiTheme="majorHAnsi" w:cstheme="majorBidi" w:eastAsiaTheme="majorEastAsia" w:hAnsiTheme="majorHAnsi"/>
+      <w:rFonts w:asciiTheme="majorHAnsi" w:eastAsiaTheme="majorEastAsia" w:hAnsiTheme="majorHAnsi" w:cstheme="majorBidi"/>
       <w:iCs/>
-      <w:color w:themeColor="accent1" w:val="4F81BD"/>
+      <w:color w:val="4F81BD" w:themeColor="accent1"/>
       <w:sz w:val="24"/>
       <w:szCs w:val="24"/>
     </w:rPr>
   </w:style>
-  <w:style w:styleId="Heading6" w:type="paragraph">
+  <w:style w:type="paragraph" w:styleId="Heading6">
     <w:name w:val="Heading 6"/>
     <w:basedOn w:val="Normal"/>
     <w:next w:val="BodyText"/>
@@ -1578,17 +3679,17 @@
     <w:pPr>
       <w:keepNext/>
       <w:keepLines/>
-      <w:spacing w:after="0" w:before="200"/>
+      <w:spacing w:before="200" w:after="0"/>
       <w:outlineLvl w:val="5"/>
     </w:pPr>
     <w:rPr>
-      <w:rFonts w:asciiTheme="majorHAnsi" w:cstheme="majorBidi" w:eastAsiaTheme="majorEastAsia" w:hAnsiTheme="majorHAnsi"/>
-      <w:color w:themeColor="accent1" w:val="4F81BD"/>
+      <w:rFonts w:asciiTheme="majorHAnsi" w:eastAsiaTheme="majorEastAsia" w:hAnsiTheme="majorHAnsi" w:cstheme="majorBidi"/>
+      <w:color w:val="4F81BD" w:themeColor="accent1"/>
       <w:sz w:val="24"/>
       <w:szCs w:val="24"/>
     </w:rPr>
   </w:style>
-  <w:style w:styleId="Heading7" w:type="paragraph">
+  <w:style w:type="paragraph" w:styleId="Heading7">
     <w:name w:val="Heading 7"/>
     <w:basedOn w:val="Normal"/>
     <w:next w:val="BodyText"/>
@@ -1598,17 +3699,17 @@
     <w:pPr>
       <w:keepNext/>
       <w:keepLines/>
-      <w:spacing w:after="0" w:before="200"/>
+      <w:spacing w:before="200" w:after="0"/>
       <w:outlineLvl w:val="6"/>
     </w:pPr>
     <w:rPr>
-      <w:rFonts w:asciiTheme="majorHAnsi" w:cstheme="majorBidi" w:eastAsiaTheme="majorEastAsia" w:hAnsiTheme="majorHAnsi"/>
-      <w:color w:themeColor="accent1" w:val="4F81BD"/>
+      <w:rFonts w:asciiTheme="majorHAnsi" w:eastAsiaTheme="majorEastAsia" w:hAnsiTheme="majorHAnsi" w:cstheme="majorBidi"/>
+      <w:color w:val="4F81BD" w:themeColor="accent1"/>
       <w:sz w:val="24"/>
       <w:szCs w:val="24"/>
     </w:rPr>
   </w:style>
-  <w:style w:styleId="Heading8" w:type="paragraph">
+  <w:style w:type="paragraph" w:styleId="Heading8">
     <w:name w:val="Heading 8"/>
     <w:basedOn w:val="Normal"/>
     <w:next w:val="BodyText"/>
@@ -1618,17 +3719,17 @@
     <w:pPr>
       <w:keepNext/>
       <w:keepLines/>
-      <w:spacing w:after="0" w:before="200"/>
+      <w:spacing w:before="200" w:after="0"/>
       <w:outlineLvl w:val="7"/>
     </w:pPr>
     <w:rPr>
-      <w:rFonts w:asciiTheme="majorHAnsi" w:cstheme="majorBidi" w:eastAsiaTheme="majorEastAsia" w:hAnsiTheme="majorHAnsi"/>
-      <w:color w:themeColor="accent1" w:val="4F81BD"/>
+      <w:rFonts w:asciiTheme="majorHAnsi" w:eastAsiaTheme="majorEastAsia" w:hAnsiTheme="majorHAnsi" w:cstheme="majorBidi"/>
+      <w:color w:val="4F81BD" w:themeColor="accent1"/>
       <w:sz w:val="24"/>
       <w:szCs w:val="24"/>
     </w:rPr>
   </w:style>
-  <w:style w:styleId="Heading9" w:type="paragraph">
+  <w:style w:type="paragraph" w:styleId="Heading9">
     <w:name w:val="Heading 9"/>
     <w:basedOn w:val="Normal"/>
     <w:next w:val="BodyText"/>
@@ -1638,17 +3739,17 @@
     <w:pPr>
       <w:keepNext/>
       <w:keepLines/>
-      <w:spacing w:after="0" w:before="200"/>
+      <w:spacing w:before="200" w:after="0"/>
       <w:outlineLvl w:val="8"/>
     </w:pPr>
     <w:rPr>
-      <w:rFonts w:asciiTheme="majorHAnsi" w:cstheme="majorBidi" w:eastAsiaTheme="majorEastAsia" w:hAnsiTheme="majorHAnsi"/>
-      <w:color w:themeColor="accent1" w:val="4F81BD"/>
+      <w:rFonts w:asciiTheme="majorHAnsi" w:eastAsiaTheme="majorEastAsia" w:hAnsiTheme="majorHAnsi" w:cstheme="majorBidi"/>
+      <w:color w:val="4F81BD" w:themeColor="accent1"/>
       <w:sz w:val="24"/>
       <w:szCs w:val="24"/>
     </w:rPr>
   </w:style>
-  <w:style w:styleId="BlockText" w:type="paragraph">
+  <w:style w:type="paragraph" w:styleId="BlockText">
     <w:name w:val="Block Text"/>
     <w:basedOn w:val="BodyText"/>
     <w:next w:val="BodyText"/>
@@ -1656,11 +3757,11 @@
     <w:unhideWhenUsed/>
     <w:qFormat/>
     <w:pPr>
-      <w:spacing w:after="100" w:before="100"/>
+      <w:spacing w:before="100" w:after="100"/>
       <w:ind w:firstLine="0" w:left="480" w:right="480"/>
     </w:pPr>
   </w:style>
-  <w:style w:styleId="FootnoteText" w:type="paragraph">
+  <w:style w:type="paragraph" w:styleId="FootnoteText">
     <w:name w:val="Footnote Text"/>
     <w:basedOn w:val="Normal"/>
     <w:next w:val="FootnoteText"/>
@@ -1668,30 +3769,30 @@
     <w:unhideWhenUsed/>
     <w:qFormat/>
   </w:style>
-  <w:style w:default="1" w:styleId="DefaultParagraphFont" w:type="character">
+  <w:style w:type="character" w:default="1" w:styleId="DefaultParagraphFont">
     <w:name w:val="Default Paragraph Font"/>
     <w:semiHidden/>
     <w:unhideWhenUsed/>
   </w:style>
-  <w:style w:default="1" w:styleId="Table" w:type="table">
+  <w:style w:type="table" w:default="1" w:styleId="Table">
     <w:name w:val="Table"/>
     <w:basedOn w:val="TableNormal"/>
     <w:semiHidden/>
     <w:unhideWhenUsed/>
     <w:qFormat/>
     <w:tblPr>
-      <w:tblInd w:type="dxa" w:w="0"/>
+      <w:tblInd w:w="0" w:type="dxa"/>
       <w:tblCellMar>
-        <w:top w:type="dxa" w:w="0"/>
-        <w:left w:type="dxa" w:w="108"/>
-        <w:bottom w:type="dxa" w:w="0"/>
-        <w:right w:type="dxa" w:w="108"/>
+        <w:top w:w="0" w:type="dxa"/>
+        <w:left w:w="108" w:type="dxa"/>
+        <w:bottom w:w="0" w:type="dxa"/>
+        <w:right w:w="108" w:type="dxa"/>
       </w:tblCellMar>
     </w:tblPr>
     <w:tblStylePr w:type="firstRow">
       <w:tblPr>
         <w:jc w:val="left"/>
-        <w:tblInd w:type="dxa" w:w="0"/>
+        <w:tblInd w:w="0" w:type="dxa"/>
       </w:tblPr>
       <w:trPr>
         <w:jc w:val="left"/>
@@ -1704,7 +3805,7 @@
       </w:tcPr>
     </w:tblStylePr>
   </w:style>
-  <w:style w:customStyle="1" w:styleId="DefinitionTerm" w:type="paragraph">
+  <w:style w:type="paragraph" w:customStyle="1" w:styleId="DefinitionTerm">
     <w:name w:val="Definition Term"/>
     <w:basedOn w:val="Normal"/>
     <w:next w:val="Definition"/>
@@ -1717,49 +3818,49 @@
       <w:b/>
     </w:rPr>
   </w:style>
-  <w:style w:customStyle="1" w:styleId="Definition" w:type="paragraph">
+  <w:style w:type="paragraph" w:customStyle="1" w:styleId="Definition">
     <w:name w:val="Definition"/>
     <w:basedOn w:val="Normal"/>
   </w:style>
-  <w:style w:styleId="Caption" w:type="paragraph">
+  <w:style w:type="paragraph" w:styleId="Caption">
     <w:name w:val="Caption"/>
     <w:basedOn w:val="Normal"/>
     <w:link w:val="BodyTextChar"/>
     <w:pPr>
-      <w:spacing w:after="120" w:before="0"/>
+      <w:spacing w:before="0" w:after="120"/>
     </w:pPr>
     <w:rPr>
       <w:i/>
     </w:rPr>
   </w:style>
-  <w:style w:customStyle="1" w:styleId="TableCaption" w:type="paragraph">
+  <w:style w:type="paragraph" w:customStyle="1" w:styleId="TableCaption">
     <w:name w:val="Table Caption"/>
     <w:basedOn w:val="Caption"/>
     <w:pPr>
       <w:keepNext/>
     </w:pPr>
   </w:style>
-  <w:style w:customStyle="1" w:styleId="ImageCaption" w:type="paragraph">
+  <w:style w:type="paragraph" w:customStyle="1" w:styleId="ImageCaption">
     <w:name w:val="Image Caption"/>
     <w:basedOn w:val="Caption"/>
   </w:style>
-  <w:style w:customStyle="1" w:styleId="Figure" w:type="paragraph">
+  <w:style w:type="paragraph" w:customStyle="1" w:styleId="Figure">
     <w:name w:val="Figure"/>
     <w:basedOn w:val="Normal"/>
   </w:style>
-  <w:style w:customStyle="1" w:styleId="CaptionedFigure" w:type="paragraph">
+  <w:style w:type="paragraph" w:customStyle="1" w:styleId="CaptionedFigure">
     <w:name w:val="Captioned Figure"/>
     <w:basedOn w:val="Figure"/>
     <w:pPr>
       <w:keepNext/>
     </w:pPr>
   </w:style>
-  <w:style w:customStyle="1" w:styleId="BodyTextChar" w:type="character">
+  <w:style w:type="character" w:customStyle="1" w:styleId="BodyTextChar">
     <w:name w:val="Body Text Char"/>
     <w:basedOn w:val="DefaultParagraphFont"/>
     <w:link w:val="BodyText"/>
   </w:style>
-  <w:style w:customStyle="1" w:styleId="VerbatimChar" w:type="character">
+  <w:style w:type="character" w:customStyle="1" w:styleId="VerbatimChar">
     <w:name w:val="Verbatim Char"/>
     <w:basedOn w:val="BodyTextChar"/>
     <w:rPr>
@@ -1767,25 +3868,25 @@
       <w:sz w:val="22"/>
     </w:rPr>
   </w:style>
-  <w:style w:customStyle="1" w:styleId="SectionNumber" w:type="character">
+  <w:style w:type="character" w:customStyle="1" w:styleId="SectionNumber">
     <w:name w:val="Section Number"/>
     <w:basedOn w:val="BodyTextChar"/>
   </w:style>
-  <w:style w:styleId="FootnoteReference" w:type="character">
+  <w:style w:type="character" w:styleId="FootnoteReference">
     <w:name w:val="Footnote Reference"/>
     <w:basedOn w:val="BodyTextChar"/>
     <w:rPr>
       <w:vertAlign w:val="superscript"/>
     </w:rPr>
   </w:style>
-  <w:style w:styleId="Hyperlink" w:type="character">
+  <w:style w:type="character" w:styleId="Hyperlink">
     <w:name w:val="Hyperlink"/>
     <w:basedOn w:val="BodyTextChar"/>
     <w:rPr>
-      <w:color w:themeColor="accent1" w:val="4F81BD"/>
-    </w:rPr>
-  </w:style>
-  <w:style w:styleId="TOCHeading" w:type="paragraph">
+      <w:color w:val="4F81BD" w:themeColor="accent1"/>
+    </w:rPr>
+  </w:style>
+  <w:style w:type="paragraph" w:styleId="TOCHeading">
     <w:name w:val="TOC Heading"/>
     <w:basedOn w:val="Heading1"/>
     <w:next w:val="BodyText"/>
@@ -1797,10 +3898,10 @@
       <w:outlineLvl w:val="9"/>
     </w:pPr>
     <w:rPr>
-      <w:rFonts w:asciiTheme="majorHAnsi" w:cstheme="majorBidi" w:eastAsiaTheme="majorEastAsia" w:hAnsiTheme="majorHAnsi"/>
+      <w:rFonts w:asciiTheme="majorHAnsi" w:eastAsiaTheme="majorEastAsia" w:hAnsiTheme="majorHAnsi" w:cstheme="majorBidi"/>
       <w:b w:val="0"/>
       <w:bCs w:val="0"/>
-      <w:color w:themeColor="accent1" w:themeShade="BF" w:val="365F91"/>
+      <w:color w:val="365F91" w:themeColor="accent1" w:themeShade="BF"/>
     </w:rPr>
   </w:style>
   <w:style w:type="paragraph" w:customStyle="1" w:styleId="SourceCode">

</xml_diff>